<commit_message>
changed name from Agent_1 to RobotController, added the lib for linux
</commit_message>
<xml_diff>
--- a/WDAS JACK Agents/docs/doc.docx
+++ b/WDAS JACK Agents/docs/doc.docx
@@ -33,8 +33,17 @@
           <w:sz w:val="32"/>
           <w:lang w:val="en-GB"/>
         </w:rPr>
-        <w:t>AOSE 2017 CLASS</w:t>
-      </w:r>
+        <w:t xml:space="preserve">AOSE 2017 </w:t>
+      </w:r>
+      <w:ins w:id="0" w:author="Paolo Busetta" w:date="2017-04-27T15:47:00Z">
+        <w:r>
+          <w:rPr>
+            <w:sz w:val="32"/>
+            <w:lang w:val="en-GB"/>
+          </w:rPr>
+          <w:t>PRACTICAL LABORATORIES</w:t>
+        </w:r>
+      </w:ins>
     </w:p>
     <w:p>
       <w:pPr>
@@ -57,7 +66,7 @@
           <w:lang w:val="en-GB"/>
         </w:rPr>
       </w:pPr>
-      <w:bookmarkStart w:id="0" w:name="Introduzione"/>
+      <w:bookmarkStart w:id="1" w:name="Introduzione"/>
       <w:r>
         <w:rPr>
           <w:lang w:val="en-GB"/>
@@ -77,18 +86,94 @@
         <w:t>NTRODUCTION</w:t>
       </w:r>
     </w:p>
-    <w:bookmarkEnd w:id="0"/>
-    <w:p>
-      <w:pPr>
-        <w:rPr>
-          <w:lang w:val="en-GB"/>
-        </w:rPr>
-      </w:pPr>
-      <w:r>
-        <w:rPr>
-          <w:lang w:val="en-GB"/>
-        </w:rPr>
-        <w:t>This document needs to prepare the environment for the AOSE class.</w:t>
+    <w:bookmarkEnd w:id="1"/>
+    <w:p>
+      <w:pPr>
+        <w:rPr>
+          <w:lang w:val="en-GB"/>
+        </w:rPr>
+      </w:pPr>
+      <w:r>
+        <w:rPr>
+          <w:lang w:val="en-GB"/>
+        </w:rPr>
+        <w:t>This document</w:t>
+      </w:r>
+      <w:ins w:id="2" w:author="Paolo Busetta" w:date="2017-04-27T15:46:00Z">
+        <w:r>
+          <w:rPr>
+            <w:lang w:val="en-GB"/>
+          </w:rPr>
+          <w:t xml:space="preserve"> describes what is</w:t>
+        </w:r>
+      </w:ins>
+      <w:r>
+        <w:rPr>
+          <w:lang w:val="en-GB"/>
+        </w:rPr>
+        <w:t xml:space="preserve"> need</w:t>
+      </w:r>
+      <w:ins w:id="3" w:author="Paolo Busetta" w:date="2017-04-27T15:46:00Z">
+        <w:r>
+          <w:rPr>
+            <w:lang w:val="en-GB"/>
+          </w:rPr>
+          <w:t>ed</w:t>
+        </w:r>
+      </w:ins>
+      <w:r>
+        <w:rPr>
+          <w:lang w:val="en-GB"/>
+        </w:rPr>
+        <w:t xml:space="preserve"> to </w:t>
+      </w:r>
+      <w:ins w:id="4" w:author="Paolo Busetta" w:date="2017-04-27T15:46:00Z">
+        <w:r>
+          <w:rPr>
+            <w:lang w:val="en-GB"/>
+          </w:rPr>
+          <w:t>set</w:t>
+        </w:r>
+        <w:r>
+          <w:rPr>
+            <w:lang w:val="en-GB"/>
+          </w:rPr>
+          <w:t xml:space="preserve"> </w:t>
+        </w:r>
+      </w:ins>
+      <w:r>
+        <w:rPr>
+          <w:lang w:val="en-GB"/>
+        </w:rPr>
+        <w:t xml:space="preserve">the environment </w:t>
+      </w:r>
+      <w:ins w:id="5" w:author="Paolo Busetta" w:date="2017-04-27T15:46:00Z">
+        <w:r>
+          <w:rPr>
+            <w:lang w:val="en-GB"/>
+          </w:rPr>
+          <w:t xml:space="preserve">up </w:t>
+        </w:r>
+      </w:ins>
+      <w:r>
+        <w:rPr>
+          <w:lang w:val="en-GB"/>
+        </w:rPr>
+        <w:t xml:space="preserve">for the AOSE </w:t>
+      </w:r>
+      <w:ins w:id="6" w:author="Paolo Busetta" w:date="2017-04-27T15:47:00Z">
+        <w:r>
+          <w:rPr>
+            <w:lang w:val="en-GB"/>
+          </w:rPr>
+          <w:t>labs</w:t>
+        </w:r>
+      </w:ins>
+      <w:r>
+        <w:rPr>
+          <w:lang w:val="en-GB"/>
+        </w:rPr>
+        <w:t>.</w:t>
       </w:r>
     </w:p>
     <w:p>
@@ -133,8 +218,16 @@
         <w:rPr>
           <w:lang w:val="en-GB"/>
         </w:rPr>
-        <w:t>V-REP EDU (</w:t>
-      </w:r>
+        <w:t xml:space="preserve">V-REP EDU </w:t>
+      </w:r>
+      <w:ins w:id="7" w:author="Paolo Busetta" w:date="2017-04-27T15:47:00Z">
+        <w:r>
+          <w:rPr>
+            <w:lang w:val="en-GB"/>
+          </w:rPr>
+          <w:t xml:space="preserve">- </w:t>
+        </w:r>
+      </w:ins>
       <w:r>
         <w:rPr>
           <w:lang w:val="en-GB"/>
@@ -155,12 +248,6 @@
           <w:t>http://www.coppeliarobotics.com/downloads.html</w:t>
         </w:r>
       </w:hyperlink>
-      <w:r>
-        <w:rPr>
-          <w:lang w:val="en-GB"/>
-        </w:rPr>
-        <w:t>)</w:t>
-      </w:r>
     </w:p>
     <w:p>
       <w:pPr>
@@ -191,21 +278,314 @@
           <w:lang w:val="en-GB"/>
         </w:rPr>
       </w:pPr>
-      <w:ins w:id="1" w:author="Paolo Busetta" w:date="2017-04-26T15:51:00Z">
+      <w:r>
+        <w:rPr>
+          <w:lang w:val="en-GB"/>
+        </w:rPr>
+        <w:t>Archive</w:t>
+      </w:r>
+      <w:r>
+        <w:rPr>
+          <w:lang w:val="en-GB"/>
+        </w:rPr>
+        <w:t xml:space="preserve"> </w:t>
+      </w:r>
+      <w:r>
+        <w:rPr>
+          <w:i/>
+          <w:lang w:val="en-GB"/>
+        </w:rPr>
+        <w:t>AOSE-JACK-VREP-2017</w:t>
+      </w:r>
+      <w:r>
+        <w:rPr>
+          <w:lang w:val="en-GB"/>
+        </w:rPr>
+        <w:t>.zip</w:t>
+      </w:r>
+      <w:r>
+        <w:rPr>
+          <w:lang w:val="en-GB"/>
+        </w:rPr>
+        <w:t xml:space="preserve"> </w:t>
+      </w:r>
+    </w:p>
+    <w:p>
+      <w:pPr>
+        <w:rPr>
+          <w:lang w:val="en-GB"/>
+        </w:rPr>
+      </w:pPr>
+    </w:p>
+    <w:p>
+      <w:pPr>
+        <w:pStyle w:val="Sottotitolo"/>
+        <w:rPr>
+          <w:lang w:val="en-GB"/>
+        </w:rPr>
+      </w:pPr>
+      <w:r>
+        <w:rPr>
+          <w:lang w:val="en-GB"/>
+        </w:rPr>
+        <w:t xml:space="preserve">3. </w:t>
+      </w:r>
+      <w:r>
+        <w:rPr>
+          <w:lang w:val="en-GB"/>
+        </w:rPr>
+        <w:t>INSTALL</w:t>
+      </w:r>
+      <w:r>
+        <w:rPr>
+          <w:lang w:val="en-GB"/>
+        </w:rPr>
+        <w:t>A</w:t>
+      </w:r>
+      <w:r>
+        <w:rPr>
+          <w:lang w:val="en-GB"/>
+        </w:rPr>
+        <w:t>TION</w:t>
+      </w:r>
+    </w:p>
+    <w:p>
+      <w:pPr>
+        <w:pStyle w:val="Paragrafoelenco"/>
+        <w:numPr>
+          <w:ilvl w:val="0"/>
+          <w:numId w:val="2"/>
+        </w:numPr>
+        <w:rPr>
+          <w:lang w:val="en-GB"/>
+        </w:rPr>
+      </w:pPr>
+      <w:r>
+        <w:rPr>
+          <w:lang w:val="en-GB"/>
+        </w:rPr>
+        <w:t xml:space="preserve">Unzip the </w:t>
+      </w:r>
+      <w:r>
+        <w:rPr>
+          <w:i/>
+          <w:lang w:val="en-GB"/>
+        </w:rPr>
+        <w:t>AOSE-JACK-VREP-2017</w:t>
+      </w:r>
+      <w:r>
+        <w:rPr>
+          <w:lang w:val="en-GB"/>
+        </w:rPr>
+        <w:t>.zip folder</w:t>
+      </w:r>
+      <w:r>
+        <w:rPr>
+          <w:lang w:val="en-GB"/>
+        </w:rPr>
+        <w:t>.</w:t>
+      </w:r>
+    </w:p>
+    <w:p>
+      <w:pPr>
+        <w:rPr>
+          <w:lang w:val="en-GB"/>
+        </w:rPr>
+      </w:pPr>
+    </w:p>
+    <w:p>
+      <w:pPr>
+        <w:pStyle w:val="Sottotitolo"/>
+        <w:rPr>
+          <w:lang w:val="en-GB"/>
+        </w:rPr>
+      </w:pPr>
+      <w:r>
+        <w:rPr>
+          <w:lang w:val="en-GB"/>
+        </w:rPr>
+        <w:t xml:space="preserve">3.1 </w:t>
+      </w:r>
+      <w:r>
+        <w:rPr>
+          <w:lang w:val="en-GB"/>
+        </w:rPr>
+        <w:t>V-REP EXECUTION</w:t>
+      </w:r>
+    </w:p>
+    <w:p>
+      <w:pPr>
+        <w:pStyle w:val="Paragrafoelenco"/>
+        <w:numPr>
+          <w:ilvl w:val="0"/>
+          <w:numId w:val="3"/>
+        </w:numPr>
+        <w:rPr>
+          <w:lang w:val="en-GB"/>
+        </w:rPr>
+      </w:pPr>
+      <w:r>
+        <w:rPr>
+          <w:lang w:val="en-GB"/>
+        </w:rPr>
+        <w:t>Start V-REP</w:t>
+      </w:r>
+      <w:r>
+        <w:rPr>
+          <w:lang w:val="en-GB"/>
+        </w:rPr>
+        <w:t>.</w:t>
+      </w:r>
+    </w:p>
+    <w:p>
+      <w:pPr>
+        <w:pStyle w:val="Paragrafoelenco"/>
+        <w:numPr>
+          <w:ilvl w:val="0"/>
+          <w:numId w:val="3"/>
+        </w:numPr>
+        <w:rPr>
+          <w:lang w:val="en-GB"/>
+        </w:rPr>
+      </w:pPr>
+      <w:r>
+        <w:rPr>
+          <w:lang w:val="en-GB"/>
+        </w:rPr>
+        <w:t>Open the scene</w:t>
+      </w:r>
+      <w:r>
+        <w:rPr>
+          <w:lang w:val="en-GB"/>
+        </w:rPr>
+        <w:t xml:space="preserve"> </w:t>
+      </w:r>
+      <w:proofErr w:type="spellStart"/>
+      <w:r>
+        <w:rPr>
+          <w:b/>
+          <w:lang w:val="en-GB"/>
+        </w:rPr>
+        <w:t>warehouseStatic.ttt</w:t>
+      </w:r>
+      <w:proofErr w:type="spellEnd"/>
+      <w:r>
+        <w:rPr>
+          <w:lang w:val="en-GB"/>
+        </w:rPr>
+        <w:t xml:space="preserve"> </w:t>
+      </w:r>
+      <w:r>
+        <w:rPr>
+          <w:lang w:val="en-GB"/>
+        </w:rPr>
+        <w:t xml:space="preserve">in the </w:t>
+      </w:r>
+      <w:proofErr w:type="spellStart"/>
+      <w:r>
+        <w:rPr>
+          <w:b/>
+          <w:lang w:val="en-GB"/>
+        </w:rPr>
+        <w:t>vrepFiles</w:t>
+      </w:r>
+      <w:proofErr w:type="spellEnd"/>
+      <w:r>
+        <w:rPr>
+          <w:lang w:val="en-GB"/>
+        </w:rPr>
+        <w:t xml:space="preserve"> folder</w:t>
+      </w:r>
+      <w:r>
+        <w:rPr>
+          <w:lang w:val="en-GB"/>
+        </w:rPr>
+        <w:t xml:space="preserve"> situated in the unzipped archive.</w:t>
+      </w:r>
+    </w:p>
+    <w:p>
+      <w:pPr>
+        <w:rPr>
+          <w:lang w:val="en-GB"/>
+        </w:rPr>
+      </w:pPr>
+    </w:p>
+    <w:p>
+      <w:pPr>
+        <w:pStyle w:val="Sottotitolo"/>
+        <w:rPr>
+          <w:lang w:val="en-GB"/>
+        </w:rPr>
+      </w:pPr>
+      <w:r>
+        <w:rPr>
+          <w:lang w:val="en-GB"/>
+        </w:rPr>
+        <w:t xml:space="preserve">3.2 </w:t>
+      </w:r>
+      <w:r>
+        <w:rPr>
+          <w:lang w:val="en-GB"/>
+        </w:rPr>
+        <w:t xml:space="preserve">JACK EXECUTION AND COMPILATION </w:t>
+      </w:r>
+    </w:p>
+    <w:p>
+      <w:pPr>
+        <w:pStyle w:val="Paragrafoelenco"/>
+        <w:numPr>
+          <w:ilvl w:val="0"/>
+          <w:numId w:val="4"/>
+        </w:numPr>
+        <w:rPr>
+          <w:lang w:val="en-GB"/>
+        </w:rPr>
+      </w:pPr>
+      <w:r>
+        <w:rPr>
+          <w:lang w:val="en-GB"/>
+        </w:rPr>
+        <w:t xml:space="preserve">Open </w:t>
+      </w:r>
+      <w:r>
+        <w:rPr>
+          <w:lang w:val="en-GB"/>
+        </w:rPr>
+        <w:t xml:space="preserve">a </w:t>
+      </w:r>
+      <w:r>
+        <w:rPr>
+          <w:lang w:val="en-GB"/>
+        </w:rPr>
+        <w:t xml:space="preserve">terminal </w:t>
+      </w:r>
+      <w:r>
+        <w:rPr>
+          <w:lang w:val="en-GB"/>
+        </w:rPr>
+        <w:t xml:space="preserve">emulator (a CLI on Windows) </w:t>
+      </w:r>
+      <w:r>
+        <w:rPr>
+          <w:lang w:val="en-GB"/>
+        </w:rPr>
+        <w:t xml:space="preserve">and move into the </w:t>
+      </w:r>
+      <w:del w:id="8" w:author="Martina" w:date="2017-04-27T16:01:00Z">
         <w:r>
           <w:rPr>
             <w:lang w:val="en-GB"/>
           </w:rPr>
-          <w:t>Archive</w:t>
+          <w:delText>folder</w:delText>
         </w:r>
         <w:r>
           <w:rPr>
             <w:lang w:val="en-GB"/>
           </w:rPr>
-          <w:t xml:space="preserve"> </w:t>
+          <w:delText xml:space="preserve"> </w:delText>
         </w:r>
-      </w:ins>
-      <w:ins w:id="2" w:author="Martina" w:date="2017-04-26T17:20:00Z">
+      </w:del>
+      <w:ins w:id="9" w:author="Martina" w:date="2017-04-27T16:00:00Z">
         <w:r>
           <w:rPr>
             <w:i/>
@@ -214,78 +594,29 @@
           <w:t>AOSE-JACK-VREP-2017</w:t>
         </w:r>
       </w:ins>
-      <w:r>
-        <w:rPr>
-          <w:lang w:val="en-GB"/>
-        </w:rPr>
-        <w:t>.zip</w:t>
-      </w:r>
-      <w:ins w:id="3" w:author="Martina" w:date="2017-04-26T17:06:00Z">
+      <w:ins w:id="10" w:author="Martina" w:date="2017-04-27T16:01:00Z">
         <w:r>
           <w:rPr>
             <w:lang w:val="en-GB"/>
           </w:rPr>
           <w:t xml:space="preserve"> </w:t>
         </w:r>
+        <w:r>
+          <w:rPr>
+            <w:lang w:val="en-GB"/>
+          </w:rPr>
+          <w:t>folder</w:t>
+        </w:r>
+        <w:r>
+          <w:rPr>
+            <w:lang w:val="en-GB"/>
+          </w:rPr>
+          <w:t>.</w:t>
+        </w:r>
       </w:ins>
-    </w:p>
-    <w:p>
-      <w:pPr>
-        <w:rPr>
-          <w:lang w:val="en-GB"/>
-        </w:rPr>
-      </w:pPr>
-    </w:p>
-    <w:p>
-      <w:pPr>
-        <w:pStyle w:val="Sottotitolo"/>
-        <w:rPr>
-          <w:lang w:val="en-GB"/>
-        </w:rPr>
-      </w:pPr>
-      <w:r>
-        <w:rPr>
-          <w:lang w:val="en-GB"/>
-        </w:rPr>
-        <w:t xml:space="preserve">3. </w:t>
-      </w:r>
-      <w:r>
-        <w:rPr>
-          <w:lang w:val="en-GB"/>
-        </w:rPr>
-        <w:t>INSTALL</w:t>
-      </w:r>
-      <w:r>
-        <w:rPr>
-          <w:lang w:val="en-GB"/>
-        </w:rPr>
-        <w:t>A</w:t>
-      </w:r>
-      <w:r>
-        <w:rPr>
-          <w:lang w:val="en-GB"/>
-        </w:rPr>
-        <w:t>TION</w:t>
-      </w:r>
-    </w:p>
-    <w:p>
-      <w:pPr>
-        <w:pStyle w:val="Paragrafoelenco"/>
-        <w:numPr>
-          <w:ilvl w:val="0"/>
-          <w:numId w:val="2"/>
-        </w:numPr>
-        <w:rPr>
-          <w:lang w:val="en-GB"/>
-        </w:rPr>
-      </w:pPr>
-      <w:r>
-        <w:rPr>
-          <w:lang w:val="en-GB"/>
-        </w:rPr>
-        <w:t xml:space="preserve">Unzip the </w:t>
-      </w:r>
-      <w:del w:id="4" w:author="Martina" w:date="2017-04-26T17:20:00Z">
+      <w:bookmarkStart w:id="11" w:name="_GoBack"/>
+      <w:bookmarkEnd w:id="11"/>
+      <w:del w:id="12" w:author="Martina" w:date="2017-04-27T16:00:00Z">
         <w:r>
           <w:rPr>
             <w:lang w:val="en-GB"/>
@@ -293,16 +624,7 @@
           <w:delText>targe</w:delText>
         </w:r>
       </w:del>
-      <w:ins w:id="5" w:author="Martina" w:date="2017-04-26T17:20:00Z">
-        <w:r>
-          <w:rPr>
-            <w:i/>
-            <w:lang w:val="en-GB"/>
-          </w:rPr>
-          <w:t>AOSE-JACK-VREP-2017</w:t>
-        </w:r>
-      </w:ins>
-      <w:del w:id="6" w:author="Martina" w:date="2017-04-26T17:20:00Z">
+      <w:del w:id="13" w:author="Martina" w:date="2017-04-27T15:59:00Z">
         <w:r>
           <w:rPr>
             <w:lang w:val="en-GB"/>
@@ -310,406 +632,240 @@
           <w:delText>t</w:delText>
         </w:r>
       </w:del>
-      <w:proofErr w:type="gramStart"/>
-      <w:r>
-        <w:rPr>
-          <w:lang w:val="en-GB"/>
-        </w:rPr>
-        <w:t>.zip</w:t>
-      </w:r>
-      <w:proofErr w:type="gramEnd"/>
-      <w:r>
-        <w:rPr>
-          <w:lang w:val="en-GB"/>
-        </w:rPr>
-        <w:t xml:space="preserve"> folder</w:t>
-      </w:r>
-      <w:r>
-        <w:rPr>
-          <w:lang w:val="en-GB"/>
-        </w:rPr>
-        <w:t>.</w:t>
-      </w:r>
-    </w:p>
-    <w:p>
-      <w:pPr>
-        <w:rPr>
-          <w:lang w:val="en-GB"/>
-        </w:rPr>
-      </w:pPr>
-    </w:p>
-    <w:p>
-      <w:pPr>
-        <w:pStyle w:val="Sottotitolo"/>
-        <w:rPr>
-          <w:lang w:val="en-GB"/>
-        </w:rPr>
-      </w:pPr>
-      <w:r>
-        <w:rPr>
-          <w:lang w:val="en-GB"/>
-        </w:rPr>
-        <w:t xml:space="preserve">3.1 </w:t>
-      </w:r>
-      <w:r>
-        <w:rPr>
-          <w:lang w:val="en-GB"/>
-        </w:rPr>
-        <w:t>V-REP EXECUTION</w:t>
-      </w:r>
     </w:p>
     <w:p>
       <w:pPr>
         <w:pStyle w:val="Paragrafoelenco"/>
         <w:numPr>
           <w:ilvl w:val="0"/>
-          <w:numId w:val="3"/>
+          <w:numId w:val="4"/>
         </w:numPr>
         <w:rPr>
           <w:lang w:val="en-GB"/>
         </w:rPr>
       </w:pPr>
-      <w:ins w:id="7" w:author="Paolo Busetta" w:date="2017-04-26T15:52:00Z">
+      <w:r>
+        <w:rPr>
+          <w:lang w:val="en-GB"/>
+        </w:rPr>
+        <w:t>Launch the</w:t>
+      </w:r>
+      <w:r>
+        <w:rPr>
+          <w:lang w:val="en-GB"/>
+        </w:rPr>
+        <w:t xml:space="preserve"> </w:t>
+      </w:r>
+      <w:r>
+        <w:rPr>
+          <w:lang w:val="en-GB"/>
+        </w:rPr>
+        <w:t>JD</w:t>
+      </w:r>
+      <w:r>
+        <w:rPr>
+          <w:lang w:val="en-GB"/>
+        </w:rPr>
+        <w:t>E</w:t>
+      </w:r>
+      <w:ins w:id="14" w:author="Paolo Busetta" w:date="2017-04-27T15:48:00Z">
         <w:r>
           <w:rPr>
             <w:lang w:val="en-GB"/>
           </w:rPr>
-          <w:t>Start V-REP</w:t>
+          <w:t xml:space="preserve"> </w:t>
         </w:r>
-      </w:ins>
-      <w:r>
-        <w:rPr>
-          <w:lang w:val="en-GB"/>
-        </w:rPr>
-        <w:t>.</w:t>
-      </w:r>
-    </w:p>
-    <w:p>
-      <w:pPr>
-        <w:pStyle w:val="Paragrafoelenco"/>
-        <w:numPr>
-          <w:ilvl w:val="0"/>
-          <w:numId w:val="3"/>
-        </w:numPr>
-        <w:rPr>
-          <w:lang w:val="en-GB"/>
-        </w:rPr>
-      </w:pPr>
-      <w:r>
-        <w:rPr>
-          <w:lang w:val="en-GB"/>
-        </w:rPr>
-        <w:t>Open the scene</w:t>
-      </w:r>
-      <w:r>
-        <w:rPr>
-          <w:lang w:val="en-GB"/>
-        </w:rPr>
-        <w:t xml:space="preserve"> </w:t>
-      </w:r>
-      <w:proofErr w:type="spellStart"/>
-      <w:r>
-        <w:rPr>
-          <w:lang w:val="en-GB"/>
-        </w:rPr>
-        <w:t>wharehouseStatic.ttt</w:t>
-      </w:r>
-      <w:proofErr w:type="spellEnd"/>
-      <w:r>
-        <w:rPr>
-          <w:lang w:val="en-GB"/>
-        </w:rPr>
-        <w:t xml:space="preserve"> </w:t>
-      </w:r>
-      <w:r>
-        <w:rPr>
-          <w:lang w:val="en-GB"/>
-        </w:rPr>
-        <w:t xml:space="preserve">in the </w:t>
-      </w:r>
-      <w:proofErr w:type="spellStart"/>
-      <w:r>
-        <w:rPr>
-          <w:lang w:val="en-GB"/>
-        </w:rPr>
-        <w:t>vrepFiles</w:t>
-      </w:r>
-      <w:proofErr w:type="spellEnd"/>
-      <w:r>
-        <w:rPr>
-          <w:lang w:val="en-GB"/>
-        </w:rPr>
-        <w:t xml:space="preserve"> </w:t>
-      </w:r>
-      <w:commentRangeStart w:id="8"/>
-      <w:r>
-        <w:rPr>
-          <w:lang w:val="en-GB"/>
-        </w:rPr>
-        <w:t>folder</w:t>
-      </w:r>
-      <w:commentRangeEnd w:id="8"/>
-      <w:r>
-        <w:rPr>
-          <w:rStyle w:val="Rimandocommento"/>
-        </w:rPr>
-        <w:commentReference w:id="8"/>
-      </w:r>
-      <w:ins w:id="9" w:author="Martina" w:date="2017-04-26T17:09:00Z">
         <w:r>
           <w:rPr>
             <w:lang w:val="en-GB"/>
           </w:rPr>
-          <w:t xml:space="preserve"> situated in the unzipped archive.</w:t>
+          <w:t>script</w:t>
         </w:r>
-      </w:ins>
-    </w:p>
-    <w:p>
-      <w:pPr>
-        <w:rPr>
-          <w:lang w:val="en-GB"/>
-        </w:rPr>
-      </w:pPr>
-    </w:p>
-    <w:p>
-      <w:pPr>
-        <w:pStyle w:val="Sottotitolo"/>
-        <w:rPr>
-          <w:lang w:val="en-GB"/>
-        </w:rPr>
-      </w:pPr>
-      <w:r>
-        <w:rPr>
-          <w:lang w:val="en-GB"/>
-        </w:rPr>
-        <w:t xml:space="preserve">3.2 </w:t>
-      </w:r>
-      <w:r>
-        <w:rPr>
-          <w:lang w:val="en-GB"/>
-        </w:rPr>
-        <w:t xml:space="preserve">JACK EXECUTION AND COMPILATION </w:t>
-      </w:r>
-    </w:p>
-    <w:p>
-      <w:pPr>
-        <w:pStyle w:val="Paragrafoelenco"/>
-        <w:numPr>
-          <w:ilvl w:val="0"/>
-          <w:numId w:val="4"/>
-        </w:numPr>
-        <w:rPr>
-          <w:lang w:val="en-GB"/>
-        </w:rPr>
-      </w:pPr>
-      <w:r>
-        <w:rPr>
-          <w:lang w:val="en-GB"/>
-        </w:rPr>
-        <w:t xml:space="preserve">Open </w:t>
-      </w:r>
-      <w:ins w:id="10" w:author="Paolo Busetta" w:date="2017-04-26T15:54:00Z">
         <w:r>
           <w:rPr>
             <w:lang w:val="en-GB"/>
           </w:rPr>
-          <w:t xml:space="preserve">a </w:t>
+          <w:t>. I</w:t>
         </w:r>
       </w:ins>
       <w:r>
         <w:rPr>
           <w:lang w:val="en-GB"/>
         </w:rPr>
-        <w:t xml:space="preserve">terminal </w:t>
-      </w:r>
-      <w:ins w:id="11" w:author="Paolo Busetta" w:date="2017-04-26T15:55:00Z">
+        <w:t xml:space="preserve">f you have </w:t>
+      </w:r>
+      <w:r>
+        <w:rPr>
+          <w:lang w:val="en-US"/>
+        </w:rPr>
+        <w:t>W</w:t>
+      </w:r>
+      <w:proofErr w:type="spellStart"/>
+      <w:r>
+        <w:rPr>
+          <w:lang w:val="en-GB"/>
+        </w:rPr>
+        <w:t>indows</w:t>
+      </w:r>
+      <w:proofErr w:type="spellEnd"/>
+      <w:ins w:id="15" w:author="Paolo Busetta" w:date="2017-04-27T15:49:00Z">
         <w:r>
           <w:rPr>
             <w:lang w:val="en-GB"/>
           </w:rPr>
-          <w:t xml:space="preserve">emulator (a CLI on Windows) </w:t>
+          <w:t>,</w:t>
         </w:r>
       </w:ins>
       <w:r>
         <w:rPr>
           <w:lang w:val="en-GB"/>
         </w:rPr>
-        <w:t>and move into the folder</w:t>
-      </w:r>
-      <w:r>
-        <w:rPr>
-          <w:lang w:val="en-GB"/>
-        </w:rPr>
-        <w:t xml:space="preserve"> target</w:t>
-      </w:r>
-    </w:p>
-    <w:p>
-      <w:pPr>
-        <w:pStyle w:val="Paragrafoelenco"/>
-        <w:numPr>
-          <w:ilvl w:val="0"/>
-          <w:numId w:val="4"/>
-        </w:numPr>
-        <w:rPr>
-          <w:lang w:val="en-GB"/>
-        </w:rPr>
-      </w:pPr>
-      <w:r>
-        <w:rPr>
-          <w:lang w:val="en-GB"/>
-        </w:rPr>
-        <w:t>Launch the</w:t>
-      </w:r>
-      <w:r>
-        <w:rPr>
-          <w:lang w:val="en-GB"/>
-        </w:rPr>
-        <w:t xml:space="preserve"> script </w:t>
-      </w:r>
-      <w:r>
-        <w:rPr>
-          <w:lang w:val="en-GB"/>
-        </w:rPr>
-        <w:t>JD</w:t>
-      </w:r>
-      <w:ins w:id="12" w:author="Paolo Busetta" w:date="2017-04-26T15:55:00Z">
+        <w:t xml:space="preserve"> launch the </w:t>
+      </w:r>
+      <w:r>
+        <w:rPr>
+          <w:lang w:val="en-GB"/>
+        </w:rPr>
+        <w:t>.bat</w:t>
+      </w:r>
+      <w:r>
+        <w:rPr>
+          <w:lang w:val="en-GB"/>
+        </w:rPr>
+        <w:t xml:space="preserve"> file</w:t>
+      </w:r>
+      <w:ins w:id="16" w:author="Paolo Busetta" w:date="2017-04-27T15:49:00Z">
         <w:r>
           <w:rPr>
             <w:lang w:val="en-GB"/>
           </w:rPr>
-          <w:t xml:space="preserve">E: </w:t>
+          <w:t>;</w:t>
         </w:r>
       </w:ins>
       <w:r>
         <w:rPr>
           <w:lang w:val="en-GB"/>
         </w:rPr>
+        <w:t xml:space="preserve"> </w:t>
+      </w:r>
+      <w:r>
+        <w:rPr>
+          <w:lang w:val="en-GB"/>
+        </w:rPr>
         <w:t xml:space="preserve">if you have </w:t>
       </w:r>
-      <w:ins w:id="13" w:author="Paolo Busetta" w:date="2017-04-26T15:55:00Z">
-        <w:r>
-          <w:rPr>
-            <w:lang w:val="en-US"/>
-          </w:rPr>
-          <w:t>W</w:t>
-        </w:r>
-      </w:ins>
-      <w:proofErr w:type="spellStart"/>
-      <w:r>
-        <w:rPr>
-          <w:lang w:val="en-GB"/>
-        </w:rPr>
-        <w:t>indows</w:t>
-      </w:r>
-      <w:proofErr w:type="spellEnd"/>
-      <w:r>
-        <w:rPr>
-          <w:lang w:val="en-GB"/>
-        </w:rPr>
-        <w:t xml:space="preserve"> launch the </w:t>
-      </w:r>
-      <w:r>
-        <w:rPr>
-          <w:lang w:val="en-GB"/>
-        </w:rPr>
-        <w:t>.bat</w:t>
-      </w:r>
-      <w:ins w:id="14" w:author="Paolo Busetta" w:date="2017-04-26T15:56:00Z">
+      <w:r>
+        <w:rPr>
+          <w:lang w:val="en-GB"/>
+        </w:rPr>
+        <w:t>M</w:t>
+      </w:r>
+      <w:r>
+        <w:rPr>
+          <w:lang w:val="en-GB"/>
+        </w:rPr>
+        <w:t>ac</w:t>
+      </w:r>
+      <w:r>
+        <w:rPr>
+          <w:lang w:val="en-GB"/>
+        </w:rPr>
+        <w:t xml:space="preserve"> OS</w:t>
+      </w:r>
+      <w:ins w:id="17" w:author="Paolo Busetta" w:date="2017-04-27T15:49:00Z">
         <w:r>
           <w:rPr>
             <w:lang w:val="en-GB"/>
           </w:rPr>
-          <w:t xml:space="preserve"> file</w:t>
+          <w:t xml:space="preserve">, </w:t>
         </w:r>
       </w:ins>
       <w:r>
         <w:rPr>
           <w:lang w:val="en-GB"/>
         </w:rPr>
-        <w:t xml:space="preserve">, </w:t>
-      </w:r>
-      <w:r>
-        <w:rPr>
-          <w:lang w:val="en-GB"/>
-        </w:rPr>
-        <w:t xml:space="preserve">if you have </w:t>
-      </w:r>
-      <w:ins w:id="15" w:author="Paolo Busetta" w:date="2017-04-26T15:56:00Z">
+        <w:t>launch the</w:t>
+      </w:r>
+      <w:r>
+        <w:rPr>
+          <w:lang w:val="en-GB"/>
+        </w:rPr>
+        <w:t xml:space="preserve"> .</w:t>
+      </w:r>
+      <w:proofErr w:type="spellStart"/>
+      <w:r>
+        <w:rPr>
+          <w:lang w:val="en-GB"/>
+        </w:rPr>
+        <w:t>sh</w:t>
+      </w:r>
+      <w:proofErr w:type="spellEnd"/>
+      <w:r>
+        <w:rPr>
+          <w:lang w:val="en-GB"/>
+        </w:rPr>
+        <w:t xml:space="preserve"> </w:t>
+      </w:r>
+      <w:r>
+        <w:rPr>
+          <w:lang w:val="en-GB"/>
+        </w:rPr>
+        <w:t>script</w:t>
+      </w:r>
+      <w:ins w:id="18" w:author="Paolo Busetta" w:date="2017-04-27T15:49:00Z">
         <w:r>
           <w:rPr>
             <w:lang w:val="en-GB"/>
           </w:rPr>
-          <w:t>M</w:t>
+          <w:t xml:space="preserve">; </w:t>
         </w:r>
       </w:ins>
       <w:r>
         <w:rPr>
           <w:lang w:val="en-GB"/>
         </w:rPr>
-        <w:t>ac</w:t>
-      </w:r>
-      <w:ins w:id="16" w:author="Paolo Busetta" w:date="2017-04-26T15:56:00Z">
+        <w:t>and</w:t>
+      </w:r>
+      <w:ins w:id="19" w:author="Paolo Busetta" w:date="2017-04-27T15:49:00Z">
         <w:r>
           <w:rPr>
             <w:lang w:val="en-GB"/>
           </w:rPr>
-          <w:t xml:space="preserve"> OS</w:t>
+          <w:t>,</w:t>
         </w:r>
       </w:ins>
       <w:r>
         <w:rPr>
           <w:lang w:val="en-GB"/>
         </w:rPr>
-        <w:t xml:space="preserve"> launch the</w:t>
-      </w:r>
-      <w:r>
-        <w:rPr>
-          <w:lang w:val="en-GB"/>
-        </w:rPr>
-        <w:t xml:space="preserve"> .</w:t>
-      </w:r>
-      <w:proofErr w:type="spellStart"/>
-      <w:r>
-        <w:rPr>
-          <w:lang w:val="en-GB"/>
-        </w:rPr>
-        <w:t>sh</w:t>
-      </w:r>
-      <w:proofErr w:type="spellEnd"/>
-      <w:r>
-        <w:rPr>
-          <w:lang w:val="en-GB"/>
-        </w:rPr>
-        <w:t xml:space="preserve"> </w:t>
-      </w:r>
-      <w:ins w:id="17" w:author="Paolo Busetta" w:date="2017-04-26T15:56:00Z">
+        <w:t xml:space="preserve"> if you have</w:t>
+      </w:r>
+      <w:r>
+        <w:rPr>
+          <w:lang w:val="en-GB"/>
+        </w:rPr>
+        <w:t xml:space="preserve"> Linux</w:t>
+      </w:r>
+      <w:ins w:id="20" w:author="Paolo Busetta" w:date="2017-04-27T15:49:00Z">
         <w:r>
           <w:rPr>
             <w:lang w:val="en-GB"/>
           </w:rPr>
-          <w:t xml:space="preserve">script </w:t>
+          <w:t>,</w:t>
         </w:r>
       </w:ins>
       <w:r>
         <w:rPr>
           <w:lang w:val="en-GB"/>
         </w:rPr>
-        <w:t>and if you have</w:t>
-      </w:r>
-      <w:r>
-        <w:rPr>
-          <w:lang w:val="en-GB"/>
-        </w:rPr>
-        <w:t xml:space="preserve"> Linux </w:t>
-      </w:r>
-      <w:ins w:id="18" w:author="Paolo Busetta" w:date="2017-04-26T15:56:00Z">
-        <w:r>
-          <w:rPr>
-            <w:lang w:val="en-GB"/>
-          </w:rPr>
-          <w:t xml:space="preserve">run </w:t>
-        </w:r>
-      </w:ins>
+        <w:t xml:space="preserve"> </w:t>
+      </w:r>
+      <w:r>
+        <w:rPr>
+          <w:lang w:val="en-GB"/>
+        </w:rPr>
+        <w:t xml:space="preserve">run </w:t>
+      </w:r>
       <w:r>
         <w:rPr>
           <w:lang w:val="en-GB"/>
@@ -734,30 +890,32 @@
         <w:rPr>
           <w:lang w:val="en-GB"/>
         </w:rPr>
-        <w:t xml:space="preserve"> file</w:t>
-      </w:r>
-      <w:ins w:id="19" w:author="Paolo Busetta" w:date="2017-04-26T15:56:00Z">
-        <w:r>
-          <w:rPr>
-            <w:lang w:val="en-GB"/>
-          </w:rPr>
-          <w:t>. For instance, on Macs</w:t>
-        </w:r>
-      </w:ins>
-      <w:r>
-        <w:rPr>
-          <w:lang w:val="en-GB"/>
-        </w:rPr>
         <w:t xml:space="preserve"> </w:t>
       </w:r>
-      <w:ins w:id="20" w:author="Paolo Busetta" w:date="2017-04-26T15:56:00Z">
-        <w:r>
-          <w:rPr>
-            <w:lang w:val="en-GB"/>
-          </w:rPr>
-          <w:t xml:space="preserve">use </w:t>
-        </w:r>
-      </w:ins>
+      <w:r>
+        <w:rPr>
+          <w:lang w:val="en-GB"/>
+        </w:rPr>
+        <w:t>file</w:t>
+      </w:r>
+      <w:r>
+        <w:rPr>
+          <w:lang w:val="en-GB"/>
+        </w:rPr>
+        <w:t>. For instance, on Macs</w:t>
+      </w:r>
+      <w:r>
+        <w:rPr>
+          <w:lang w:val="en-GB"/>
+        </w:rPr>
+        <w:t xml:space="preserve"> </w:t>
+      </w:r>
+      <w:r>
+        <w:rPr>
+          <w:lang w:val="en-GB"/>
+        </w:rPr>
+        <w:t xml:space="preserve">use </w:t>
+      </w:r>
       <w:r>
         <w:rPr>
           <w:lang w:val="en-GB"/>
@@ -780,13 +938,23 @@
           <w:lang w:val="en-GB"/>
         </w:rPr>
       </w:pPr>
+      <w:proofErr w:type="gramStart"/>
       <w:r>
         <w:rPr>
           <w:rFonts w:ascii="Courier" w:hAnsi="Courier" w:cs="Monaco"/>
           <w:color w:val="000000" w:themeColor="text1"/>
           <w:lang w:val="en-GB"/>
         </w:rPr>
-        <w:t>$ ./JDE.sh</w:t>
+        <w:t>$ ./</w:t>
+      </w:r>
+      <w:proofErr w:type="gramEnd"/>
+      <w:r>
+        <w:rPr>
+          <w:rFonts w:ascii="Courier" w:hAnsi="Courier" w:cs="Monaco"/>
+          <w:color w:val="000000" w:themeColor="text1"/>
+          <w:lang w:val="en-GB"/>
+        </w:rPr>
+        <w:t>JDE.sh</w:t>
       </w:r>
     </w:p>
     <w:p>
@@ -882,7 +1050,7 @@
                     </pic:cNvPicPr>
                   </pic:nvPicPr>
                   <pic:blipFill>
-                    <a:blip r:embed="rId8">
+                    <a:blip r:embed="rId7">
                       <a:extLst>
                         <a:ext uri="{28A0092B-C50C-407E-A947-70E740481C1C}">
                           <a14:useLocalDpi xmlns:a14="http://schemas.microsoft.com/office/drawing/2010/main" val="0"/>
@@ -1019,27 +1187,14 @@
                       <w:r>
                         <w:t xml:space="preserve">Figure </w:t>
                       </w:r>
-                      <w:r>
-                        <w:fldChar w:fldCharType="begin"/>
-                      </w:r>
-                      <w:r>
-                        <w:instrText xml:space="preserve"> SEQ Figura \* ARABIC </w:instrText>
-                      </w:r>
-                      <w:r>
-                        <w:fldChar w:fldCharType="separate"/>
-                      </w:r>
-                      <w:r>
-                        <w:rPr>
-                          <w:noProof/>
-                        </w:rPr>
-                        <w:t>1</w:t>
-                      </w:r>
-                      <w:r>
-                        <w:rPr>
-                          <w:noProof/>
-                        </w:rPr>
-                        <w:fldChar w:fldCharType="end"/>
-                      </w:r>
+                      <w:fldSimple w:instr=" SEQ Figura \* ARABIC ">
+                        <w:r>
+                          <w:rPr>
+                            <w:noProof/>
+                          </w:rPr>
+                          <w:t>1</w:t>
+                        </w:r>
+                      </w:fldSimple>
                     </w:p>
                   </w:txbxContent>
                 </v:textbox>
@@ -1223,368 +1378,384 @@
         <w:rPr>
           <w:lang w:val="en-GB"/>
         </w:rPr>
-        <w:t xml:space="preserve"> Compiler Utility, </w:t>
-      </w:r>
-      <w:r>
-        <w:rPr>
-          <w:lang w:val="en-GB"/>
-        </w:rPr>
-        <w:t>in the</w:t>
-      </w:r>
-      <w:r>
-        <w:rPr>
-          <w:lang w:val="en-GB"/>
-        </w:rPr>
-        <w:t xml:space="preserve"> Options </w:t>
-      </w:r>
-      <w:r>
-        <w:rPr>
-          <w:lang w:val="en-GB"/>
-        </w:rPr>
-        <w:t>add to the</w:t>
-      </w:r>
-      <w:r>
-        <w:rPr>
-          <w:lang w:val="en-GB"/>
-        </w:rPr>
-        <w:t xml:space="preserve"> Project Java Properties </w:t>
-      </w:r>
-    </w:p>
-    <w:p>
-      <w:pPr>
-        <w:pStyle w:val="Paragrafoelenco"/>
-        <w:rPr>
-          <w:rFonts w:ascii="Courier" w:hAnsi="Courier"/>
-          <w:lang w:val="en-GB"/>
-        </w:rPr>
-      </w:pPr>
-    </w:p>
-    <w:p>
-      <w:pPr>
-        <w:pStyle w:val="Paragrafoelenco"/>
-        <w:rPr>
-          <w:rFonts w:ascii="Courier" w:hAnsi="Courier"/>
-          <w:lang w:val="en-GB"/>
-        </w:rPr>
-      </w:pPr>
-      <w:proofErr w:type="spellStart"/>
-      <w:proofErr w:type="gramStart"/>
-      <w:r>
-        <w:rPr>
-          <w:rFonts w:ascii="Courier" w:hAnsi="Courier"/>
-          <w:lang w:val="en-GB"/>
-        </w:rPr>
-        <w:t>j</w:t>
-      </w:r>
-      <w:r>
-        <w:rPr>
-          <w:rFonts w:ascii="Courier" w:hAnsi="Courier"/>
-          <w:lang w:val="en-GB"/>
-        </w:rPr>
-        <w:t>ava.</w:t>
-      </w:r>
-      <w:r>
-        <w:rPr>
-          <w:rFonts w:ascii="Courier" w:hAnsi="Courier"/>
-          <w:lang w:val="en-GB"/>
-        </w:rPr>
-        <w:t>library.path</w:t>
-      </w:r>
-      <w:proofErr w:type="spellEnd"/>
-      <w:proofErr w:type="gramEnd"/>
-      <w:r>
-        <w:rPr>
-          <w:rFonts w:ascii="Courier" w:hAnsi="Courier"/>
-          <w:lang w:val="en-GB"/>
-        </w:rPr>
-        <w:t xml:space="preserve"> =</w:t>
-      </w:r>
-      <w:r>
-        <w:rPr>
-          <w:rFonts w:ascii="Courier" w:hAnsi="Courier"/>
-          <w:lang w:val="en-GB"/>
-        </w:rPr>
-        <w:t xml:space="preserve"> </w:t>
-      </w:r>
-      <w:r>
-        <w:rPr>
-          <w:rFonts w:ascii="Courier" w:hAnsi="Courier"/>
-          <w:lang w:val="en-GB"/>
-        </w:rPr>
-        <w:t>./lib/lib/</w:t>
-      </w:r>
-      <w:r>
-        <w:rPr>
-          <w:rFonts w:ascii="Courier" w:hAnsi="Courier"/>
-          <w:b/>
-          <w:lang w:val="en-GB"/>
-        </w:rPr>
-        <w:t>x</w:t>
-      </w:r>
-    </w:p>
-    <w:p>
-      <w:pPr>
-        <w:rPr>
-          <w:rFonts w:ascii="Courier" w:hAnsi="Courier"/>
-          <w:lang w:val="en-GB"/>
-        </w:rPr>
-      </w:pPr>
-    </w:p>
-    <w:p>
-      <w:pPr>
-        <w:pStyle w:val="Paragrafoelenco"/>
-        <w:rPr>
-          <w:ins w:id="22" w:author="Martina" w:date="2017-04-26T17:12:00Z"/>
-          <w:lang w:val="en-GB"/>
-        </w:rPr>
-      </w:pPr>
-      <w:proofErr w:type="gramStart"/>
-      <w:r>
-        <w:rPr>
-          <w:lang w:val="en-GB"/>
-        </w:rPr>
-        <w:t>where</w:t>
-      </w:r>
-      <w:proofErr w:type="gramEnd"/>
-      <w:r>
-        <w:rPr>
-          <w:lang w:val="en-GB"/>
-        </w:rPr>
-        <w:t xml:space="preserve"> </w:t>
-      </w:r>
-      <w:r>
-        <w:rPr>
-          <w:b/>
-          <w:lang w:val="en-GB"/>
-        </w:rPr>
-        <w:t>x</w:t>
-      </w:r>
-      <w:r>
-        <w:rPr>
-          <w:lang w:val="en-GB"/>
-        </w:rPr>
-        <w:t xml:space="preserve"> </w:t>
-      </w:r>
-      <w:ins w:id="23" w:author="Paolo Busetta" w:date="2017-04-26T15:57:00Z">
+        <w:t xml:space="preserve"> Compiler Utility</w:t>
+      </w:r>
+      <w:ins w:id="22" w:author="Paolo Busetta" w:date="2017-04-27T15:49:00Z">
         <w:r>
           <w:rPr>
             <w:lang w:val="en-GB"/>
           </w:rPr>
-          <w:t>i</w:t>
+          <w:t>. I</w:t>
         </w:r>
       </w:ins>
       <w:r>
         <w:rPr>
           <w:lang w:val="en-GB"/>
         </w:rPr>
-        <w:t xml:space="preserve">s </w:t>
-      </w:r>
-      <w:r>
-        <w:rPr>
-          <w:lang w:val="en-GB"/>
-        </w:rPr>
-        <w:t>one of the 3 folders in the</w:t>
-      </w:r>
-      <w:r>
-        <w:rPr>
-          <w:b/>
-          <w:lang w:val="en-GB"/>
-        </w:rPr>
-        <w:t xml:space="preserve"> lib</w:t>
-      </w:r>
-      <w:ins w:id="24" w:author="Martina" w:date="2017-04-26T17:11:00Z">
-        <w:r>
-          <w:rPr>
-            <w:b/>
-            <w:lang w:val="en-GB"/>
-          </w:rPr>
-          <w:t>/lib</w:t>
-        </w:r>
-      </w:ins>
-      <w:r>
-        <w:rPr>
-          <w:lang w:val="en-GB"/>
-        </w:rPr>
-        <w:t xml:space="preserve"> folder</w:t>
-      </w:r>
-      <w:ins w:id="25" w:author="Martina" w:date="2017-04-26T17:11:00Z">
+        <w:t>n the</w:t>
+      </w:r>
+      <w:r>
+        <w:rPr>
+          <w:lang w:val="en-GB"/>
+        </w:rPr>
+        <w:t xml:space="preserve"> Options </w:t>
+      </w:r>
+      <w:r>
+        <w:rPr>
+          <w:lang w:val="en-GB"/>
+        </w:rPr>
+        <w:t>add to the</w:t>
+      </w:r>
+      <w:r>
+        <w:rPr>
+          <w:lang w:val="en-GB"/>
+        </w:rPr>
+        <w:t xml:space="preserve"> Project Java Properties</w:t>
+      </w:r>
+      <w:ins w:id="23" w:author="Paolo Busetta" w:date="2017-04-27T15:49:00Z">
         <w:r>
           <w:rPr>
             <w:lang w:val="en-GB"/>
           </w:rPr>
-          <w:t xml:space="preserve"> </w:t>
+          <w:t>:</w:t>
         </w:r>
       </w:ins>
-      <w:ins w:id="26" w:author="Martina" w:date="2017-04-26T17:12:00Z">
+    </w:p>
+    <w:p>
+      <w:pPr>
+        <w:pStyle w:val="Paragrafoelenco"/>
+        <w:rPr>
+          <w:rFonts w:ascii="Courier" w:hAnsi="Courier"/>
+          <w:lang w:val="en-GB"/>
+        </w:rPr>
+      </w:pPr>
+    </w:p>
+    <w:p>
+      <w:pPr>
+        <w:pStyle w:val="Paragrafoelenco"/>
+        <w:jc w:val="center"/>
+        <w:rPr>
+          <w:rFonts w:ascii="Courier" w:hAnsi="Courier"/>
+          <w:lang w:val="en-GB"/>
+        </w:rPr>
+      </w:pPr>
+      <w:proofErr w:type="spellStart"/>
+      <w:proofErr w:type="gramStart"/>
+      <w:r>
+        <w:rPr>
+          <w:rFonts w:ascii="Courier" w:hAnsi="Courier"/>
+          <w:lang w:val="en-GB"/>
+        </w:rPr>
+        <w:t>j</w:t>
+      </w:r>
+      <w:r>
+        <w:rPr>
+          <w:rFonts w:ascii="Courier" w:hAnsi="Courier"/>
+          <w:lang w:val="en-GB"/>
+        </w:rPr>
+        <w:t>ava.</w:t>
+      </w:r>
+      <w:r>
+        <w:rPr>
+          <w:rFonts w:ascii="Courier" w:hAnsi="Courier"/>
+          <w:lang w:val="en-GB"/>
+        </w:rPr>
+        <w:t>library.path</w:t>
+      </w:r>
+      <w:proofErr w:type="spellEnd"/>
+      <w:proofErr w:type="gramEnd"/>
+      <w:r>
+        <w:rPr>
+          <w:rFonts w:ascii="Courier" w:hAnsi="Courier"/>
+          <w:lang w:val="en-GB"/>
+        </w:rPr>
+        <w:t xml:space="preserve"> =</w:t>
+      </w:r>
+      <w:r>
+        <w:rPr>
+          <w:rFonts w:ascii="Courier" w:hAnsi="Courier"/>
+          <w:lang w:val="en-GB"/>
+        </w:rPr>
+        <w:t xml:space="preserve"> </w:t>
+      </w:r>
+      <w:r>
+        <w:rPr>
+          <w:rFonts w:ascii="Courier" w:hAnsi="Courier"/>
+          <w:lang w:val="en-GB"/>
+        </w:rPr>
+        <w:t>./lib/lib/</w:t>
+      </w:r>
+      <w:r>
+        <w:rPr>
+          <w:rFonts w:ascii="Courier" w:hAnsi="Courier"/>
+          <w:b/>
+          <w:lang w:val="en-GB"/>
+        </w:rPr>
+        <w:t>x</w:t>
+      </w:r>
+    </w:p>
+    <w:p>
+      <w:pPr>
+        <w:rPr>
+          <w:rFonts w:ascii="Courier" w:hAnsi="Courier"/>
+          <w:lang w:val="en-GB"/>
+        </w:rPr>
+      </w:pPr>
+    </w:p>
+    <w:p>
+      <w:pPr>
+        <w:pStyle w:val="Paragrafoelenco"/>
+        <w:rPr>
+          <w:lang w:val="en-GB"/>
+        </w:rPr>
+      </w:pPr>
+      <w:proofErr w:type="gramStart"/>
+      <w:r>
+        <w:rPr>
+          <w:lang w:val="en-GB"/>
+        </w:rPr>
+        <w:t>where</w:t>
+      </w:r>
+      <w:proofErr w:type="gramEnd"/>
+      <w:r>
+        <w:rPr>
+          <w:lang w:val="en-GB"/>
+        </w:rPr>
+        <w:t xml:space="preserve"> </w:t>
+      </w:r>
+      <w:r>
+        <w:rPr>
+          <w:b/>
+          <w:lang w:val="en-GB"/>
+        </w:rPr>
+        <w:t>x</w:t>
+      </w:r>
+      <w:r>
+        <w:rPr>
+          <w:lang w:val="en-GB"/>
+        </w:rPr>
+        <w:t xml:space="preserve"> </w:t>
+      </w:r>
+      <w:r>
+        <w:rPr>
+          <w:lang w:val="en-GB"/>
+        </w:rPr>
+        <w:t>i</w:t>
+      </w:r>
+      <w:r>
+        <w:rPr>
+          <w:lang w:val="en-GB"/>
+        </w:rPr>
+        <w:t xml:space="preserve">s </w:t>
+      </w:r>
+      <w:r>
+        <w:rPr>
+          <w:lang w:val="en-GB"/>
+        </w:rPr>
+        <w:t xml:space="preserve">one of the </w:t>
+      </w:r>
+      <w:r>
+        <w:rPr>
+          <w:lang w:val="en-GB"/>
+        </w:rPr>
+        <w:t>5</w:t>
+      </w:r>
+      <w:r>
+        <w:rPr>
+          <w:lang w:val="en-GB"/>
+        </w:rPr>
+        <w:t xml:space="preserve"> </w:t>
+      </w:r>
+      <w:r>
+        <w:rPr>
+          <w:lang w:val="en-GB"/>
+        </w:rPr>
+        <w:t>folders in the</w:t>
+      </w:r>
+      <w:r>
+        <w:rPr>
+          <w:b/>
+          <w:lang w:val="en-GB"/>
+        </w:rPr>
+        <w:t xml:space="preserve"> lib</w:t>
+      </w:r>
+      <w:r>
+        <w:rPr>
+          <w:b/>
+          <w:lang w:val="en-GB"/>
+        </w:rPr>
+        <w:t>/lib</w:t>
+      </w:r>
+      <w:r>
+        <w:rPr>
+          <w:lang w:val="en-GB"/>
+        </w:rPr>
+        <w:t xml:space="preserve"> folder</w:t>
+      </w:r>
+      <w:r>
+        <w:rPr>
+          <w:lang w:val="en-GB"/>
+        </w:rPr>
+        <w:t xml:space="preserve"> of the unzipped archive</w:t>
+      </w:r>
+      <w:r>
+        <w:rPr>
+          <w:lang w:val="en-GB"/>
+        </w:rPr>
+        <w:t xml:space="preserve">: </w:t>
+      </w:r>
+      <w:proofErr w:type="spellStart"/>
+      <w:r>
+        <w:rPr>
+          <w:lang w:val="en-GB"/>
+        </w:rPr>
+        <w:t>macosx</w:t>
+      </w:r>
+      <w:proofErr w:type="spellEnd"/>
+      <w:r>
+        <w:rPr>
+          <w:lang w:val="en-GB"/>
+        </w:rPr>
+        <w:t>, x64 or x86</w:t>
+      </w:r>
+      <w:r>
+        <w:rPr>
+          <w:lang w:val="en-GB"/>
+        </w:rPr>
+        <w:t>, linux</w:t>
+      </w:r>
+      <w:r>
+        <w:rPr>
+          <w:lang w:val="en-GB"/>
+        </w:rPr>
+        <w:t>32 or linux64</w:t>
+      </w:r>
+      <w:r>
+        <w:rPr>
+          <w:lang w:val="en-GB"/>
+        </w:rPr>
+        <w:t xml:space="preserve"> </w:t>
+      </w:r>
+      <w:r>
+        <w:rPr>
+          <w:lang w:val="en-GB"/>
+        </w:rPr>
+        <w:t>(</w:t>
+      </w:r>
+      <w:r>
+        <w:rPr>
+          <w:lang w:val="en-GB"/>
+        </w:rPr>
+        <w:t xml:space="preserve">choose the right one </w:t>
+      </w:r>
+      <w:r>
+        <w:rPr>
+          <w:lang w:val="en-GB"/>
+        </w:rPr>
+        <w:t>based on the operating system you use)</w:t>
+      </w:r>
+      <w:r>
+        <w:rPr>
+          <w:lang w:val="en-GB"/>
+        </w:rPr>
+        <w:t>.</w:t>
+      </w:r>
+    </w:p>
+    <w:p>
+      <w:pPr>
+        <w:pStyle w:val="Paragrafoelenco"/>
+        <w:rPr>
+          <w:lang w:val="en-GB"/>
+        </w:rPr>
+      </w:pPr>
+    </w:p>
+    <w:p>
+      <w:pPr>
+        <w:pStyle w:val="Paragrafoelenco"/>
+        <w:rPr>
+          <w:lang w:val="en-GB"/>
+        </w:rPr>
+      </w:pPr>
+      <w:r>
+        <w:rPr>
+          <w:lang w:val="en-GB"/>
+        </w:rPr>
+        <w:t xml:space="preserve">If there is another </w:t>
+      </w:r>
+      <w:proofErr w:type="spellStart"/>
+      <w:r>
+        <w:rPr>
+          <w:lang w:val="en-GB"/>
+        </w:rPr>
+        <w:t>java.library.path</w:t>
+      </w:r>
+      <w:proofErr w:type="spellEnd"/>
+      <w:ins w:id="24" w:author="Paolo Busetta" w:date="2017-04-27T15:50:00Z">
         <w:r>
           <w:rPr>
             <w:lang w:val="en-GB"/>
           </w:rPr>
-          <w:t>of</w:t>
+          <w:t>,</w:t>
         </w:r>
       </w:ins>
-      <w:ins w:id="27" w:author="Martina" w:date="2017-04-26T17:11:00Z">
-        <w:r>
-          <w:rPr>
-            <w:lang w:val="en-GB"/>
-          </w:rPr>
-          <w:t xml:space="preserve"> the unzipped archive</w:t>
-        </w:r>
-      </w:ins>
-      <w:r>
-        <w:rPr>
-          <w:lang w:val="en-GB"/>
-        </w:rPr>
-        <w:t xml:space="preserve">: </w:t>
+      <w:r>
+        <w:rPr>
+          <w:lang w:val="en-GB"/>
+        </w:rPr>
+        <w:t xml:space="preserve"> remove it. </w:t>
+      </w:r>
+    </w:p>
+    <w:p>
+      <w:pPr>
+        <w:pStyle w:val="Paragrafoelenco"/>
+        <w:rPr>
+          <w:lang w:val="en-GB"/>
+        </w:rPr>
+      </w:pPr>
+      <w:r>
+        <w:rPr>
+          <w:lang w:val="en-GB"/>
+        </w:rPr>
+        <w:t xml:space="preserve">Check the Project </w:t>
       </w:r>
       <w:proofErr w:type="spellStart"/>
       <w:r>
         <w:rPr>
           <w:lang w:val="en-GB"/>
         </w:rPr>
-        <w:t>macosx</w:t>
+        <w:t>Classpath</w:t>
       </w:r>
       <w:proofErr w:type="spellEnd"/>
       <w:r>
         <w:rPr>
           <w:lang w:val="en-GB"/>
         </w:rPr>
-        <w:t xml:space="preserve">, x64 or x86 </w:t>
-      </w:r>
-      <w:r>
-        <w:rPr>
-          <w:lang w:val="en-GB"/>
-        </w:rPr>
-        <w:t>(</w:t>
-      </w:r>
-      <w:ins w:id="28" w:author="Paolo Busetta" w:date="2017-04-26T15:58:00Z">
-        <w:r>
-          <w:rPr>
-            <w:lang w:val="en-GB"/>
-          </w:rPr>
-          <w:t xml:space="preserve">choose the right one </w:t>
-        </w:r>
-      </w:ins>
-      <w:r>
-        <w:rPr>
-          <w:lang w:val="en-GB"/>
-        </w:rPr>
-        <w:t xml:space="preserve">based on the operating system </w:t>
-      </w:r>
-      <w:commentRangeStart w:id="29"/>
-      <w:r>
-        <w:rPr>
-          <w:lang w:val="en-GB"/>
-        </w:rPr>
-        <w:t>you use</w:t>
-      </w:r>
-      <w:commentRangeEnd w:id="29"/>
-      <w:r>
-        <w:rPr>
-          <w:rStyle w:val="Rimandocommento"/>
-        </w:rPr>
-        <w:commentReference w:id="29"/>
-      </w:r>
-      <w:r>
-        <w:rPr>
-          <w:lang w:val="en-GB"/>
-        </w:rPr>
-        <w:t>)</w:t>
-      </w:r>
-      <w:r>
-        <w:rPr>
-          <w:lang w:val="en-GB"/>
-        </w:rPr>
-        <w:t>.</w:t>
-      </w:r>
-    </w:p>
-    <w:p>
-      <w:pPr>
-        <w:pStyle w:val="Paragrafoelenco"/>
-        <w:rPr>
-          <w:ins w:id="30" w:author="Martina" w:date="2017-04-26T17:12:00Z"/>
-          <w:lang w:val="en-GB"/>
-        </w:rPr>
-      </w:pPr>
-    </w:p>
-    <w:p>
-      <w:pPr>
-        <w:pStyle w:val="Paragrafoelenco"/>
-        <w:rPr>
-          <w:ins w:id="31" w:author="Martina" w:date="2017-04-26T17:13:00Z"/>
-          <w:lang w:val="en-GB"/>
-        </w:rPr>
-      </w:pPr>
-      <w:ins w:id="32" w:author="Martina" w:date="2017-04-26T17:12:00Z">
-        <w:r>
-          <w:rPr>
-            <w:lang w:val="en-GB"/>
-          </w:rPr>
-          <w:t xml:space="preserve">If there is another </w:t>
-        </w:r>
-        <w:proofErr w:type="spellStart"/>
-        <w:r>
-          <w:rPr>
-            <w:lang w:val="en-GB"/>
-          </w:rPr>
-          <w:t>java.library.path</w:t>
-        </w:r>
-      </w:ins>
-      <w:proofErr w:type="spellEnd"/>
-      <w:ins w:id="33" w:author="Martina" w:date="2017-04-26T17:13:00Z">
-        <w:r>
-          <w:rPr>
-            <w:lang w:val="en-GB"/>
-          </w:rPr>
-          <w:t xml:space="preserve"> remove it. </w:t>
-        </w:r>
-      </w:ins>
-    </w:p>
-    <w:p>
-      <w:pPr>
-        <w:pStyle w:val="Paragrafoelenco"/>
-        <w:rPr>
-          <w:lang w:val="en-GB"/>
-        </w:rPr>
-      </w:pPr>
-      <w:ins w:id="34" w:author="Martina" w:date="2017-04-26T17:14:00Z">
-        <w:r>
-          <w:rPr>
-            <w:lang w:val="en-GB"/>
-          </w:rPr>
-          <w:t xml:space="preserve">Check the Project </w:t>
-        </w:r>
-        <w:proofErr w:type="spellStart"/>
-        <w:r>
-          <w:rPr>
-            <w:lang w:val="en-GB"/>
-          </w:rPr>
-          <w:t>Classpath</w:t>
-        </w:r>
-        <w:proofErr w:type="spellEnd"/>
-        <w:r>
-          <w:rPr>
-            <w:lang w:val="en-GB"/>
-          </w:rPr>
-          <w:t xml:space="preserve"> as well.  If there are more lines </w:t>
-        </w:r>
-      </w:ins>
-      <w:ins w:id="35" w:author="Martina" w:date="2017-04-26T17:17:00Z">
-        <w:r>
-          <w:rPr>
-            <w:lang w:val="en-GB"/>
-          </w:rPr>
-          <w:t>compare to</w:t>
-        </w:r>
-      </w:ins>
-      <w:ins w:id="36" w:author="Martina" w:date="2017-04-26T17:14:00Z">
-        <w:r>
-          <w:rPr>
-            <w:lang w:val="en-GB"/>
-          </w:rPr>
-          <w:t xml:space="preserve"> the figure 2 remove them too.</w:t>
-        </w:r>
-      </w:ins>
+        <w:t xml:space="preserve"> as well.  If there are more lines </w:t>
+      </w:r>
+      <w:r>
+        <w:rPr>
+          <w:lang w:val="en-GB"/>
+        </w:rPr>
+        <w:t>compare</w:t>
+      </w:r>
+      <w:r>
+        <w:rPr>
+          <w:lang w:val="en-GB"/>
+        </w:rPr>
+        <w:t>d</w:t>
+      </w:r>
+      <w:r>
+        <w:rPr>
+          <w:lang w:val="en-GB"/>
+        </w:rPr>
+        <w:t xml:space="preserve"> to</w:t>
+      </w:r>
+      <w:r>
+        <w:rPr>
+          <w:lang w:val="en-GB"/>
+        </w:rPr>
+        <w:t xml:space="preserve"> figure 2 remove them too.</w:t>
+      </w:r>
     </w:p>
     <w:p>
       <w:pPr>
@@ -1613,45 +1784,23 @@
         </w:rPr>
         <w:t xml:space="preserve">The screen </w:t>
       </w:r>
-      <w:ins w:id="37" w:author="Paolo Busetta" w:date="2017-04-26T15:59:00Z">
-        <w:r>
-          <w:rPr>
-            <w:lang w:val="en-GB"/>
-          </w:rPr>
-          <w:t xml:space="preserve">should look </w:t>
-        </w:r>
-      </w:ins>
-      <w:r>
-        <w:rPr>
-          <w:lang w:val="en-GB"/>
-        </w:rPr>
-        <w:t xml:space="preserve">similar </w:t>
-      </w:r>
-      <w:commentRangeStart w:id="38"/>
-      <w:r>
-        <w:rPr>
-          <w:lang w:val="en-GB"/>
-        </w:rPr>
-        <w:t>to this</w:t>
-      </w:r>
-      <w:r>
-        <w:rPr>
-          <w:lang w:val="en-GB"/>
-        </w:rPr>
-        <w:t xml:space="preserve"> </w:t>
-      </w:r>
-      <w:commentRangeEnd w:id="38"/>
-      <w:r>
-        <w:rPr>
-          <w:rStyle w:val="Rimandocommento"/>
-        </w:rPr>
-        <w:commentReference w:id="38"/>
-      </w:r>
-      <w:r>
-        <w:rPr>
-          <w:lang w:val="en-GB"/>
-        </w:rPr>
-        <w:t>(</w:t>
+      <w:r>
+        <w:rPr>
+          <w:lang w:val="en-GB"/>
+        </w:rPr>
+        <w:t xml:space="preserve">should look </w:t>
+      </w:r>
+      <w:r>
+        <w:rPr>
+          <w:lang w:val="en-GB"/>
+        </w:rPr>
+        <w:t>similar to this</w:t>
+      </w:r>
+      <w:r>
+        <w:rPr>
+          <w:lang w:val="en-GB"/>
+        </w:rPr>
+        <w:t xml:space="preserve"> (</w:t>
       </w:r>
       <w:hyperlink w:anchor="Figura2" w:history="1">
         <w:r>
@@ -1697,7 +1846,7 @@
           <w:lang w:val="en-GB"/>
         </w:rPr>
       </w:pPr>
-      <w:bookmarkStart w:id="39" w:name="Figura2"/>
+      <w:bookmarkStart w:id="25" w:name="Figura2"/>
       <w:r>
         <w:rPr>
           <w:noProof/>
@@ -1728,7 +1877,7 @@
                     </pic:cNvPicPr>
                   </pic:nvPicPr>
                   <pic:blipFill>
-                    <a:blip r:embed="rId9">
+                    <a:blip r:embed="rId8">
                       <a:extLst>
                         <a:ext uri="{28A0092B-C50C-407E-A947-70E740481C1C}">
                           <a14:useLocalDpi xmlns:a14="http://schemas.microsoft.com/office/drawing/2010/main" val="0"/>
@@ -1819,7 +1968,15 @@
                               </w:rPr>
                             </w:pPr>
                             <w:r>
-                              <w:t xml:space="preserve">Figure 2 </w:t>
+                              <w:t xml:space="preserve">Figure </w:t>
+                            </w:r>
+                            <w:proofErr w:type="gramStart"/>
+                            <w:r>
+                              <w:t>2</w:t>
+                            </w:r>
+                            <w:proofErr w:type="gramEnd"/>
+                            <w:r>
+                              <w:t xml:space="preserve"> </w:t>
                             </w:r>
                           </w:p>
                         </w:txbxContent>
@@ -1836,12 +1993,8 @@
               </wp:anchor>
             </w:drawing>
           </mc:Choice>
-          <mc:Fallback>
+          <mc:Fallback xmlns:w15="http://schemas.microsoft.com/office/word/2012/wordml">
             <w:pict>
-              <v:shapetype id="_x0000_t202" coordsize="21600,21600" o:spt="202" path="m0,0l0,21600,21600,21600,21600,0xe">
-                <v:stroke joinstyle="miter"/>
-                <v:path gradientshapeok="t" o:connecttype="rect"/>
-              </v:shapetype>
               <v:shape id="Casella di testo 4" o:spid="_x0000_s1027" type="#_x0000_t202" style="position:absolute;left:0;text-align:left;margin-left:18pt;margin-top:339.9pt;width:495pt;height:20.55pt;z-index:251663360;visibility:visible;mso-wrap-style:square;mso-wrap-distance-left:9pt;mso-wrap-distance-top:0;mso-wrap-distance-right:9pt;mso-wrap-distance-bottom:0;mso-position-horizontal:absolute;mso-position-horizontal-relative:text;mso-position-vertical:absolute;mso-position-vertical-relative:text;v-text-anchor:top" o:gfxdata="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" stroked="f">
                 <v:textbox style="mso-fit-shape-to-text:t" inset="0,0,0,0">
                   <w:txbxContent>
@@ -1864,7 +2017,7 @@
           </mc:Fallback>
         </mc:AlternateContent>
       </w:r>
-      <w:bookmarkEnd w:id="39"/>
+      <w:bookmarkEnd w:id="25"/>
     </w:p>
     <w:p>
       <w:pPr>
@@ -1877,6 +2030,84 @@
           <w:lang w:val="en-GB"/>
         </w:rPr>
         <w:t xml:space="preserve"> </w:t>
+      </w:r>
+    </w:p>
+    <w:p>
+      <w:pPr>
+        <w:pStyle w:val="Paragrafoelenco"/>
+        <w:rPr>
+          <w:lang w:val="en-GB"/>
+        </w:rPr>
+      </w:pPr>
+    </w:p>
+    <w:p>
+      <w:pPr>
+        <w:pStyle w:val="Paragrafoelenco"/>
+        <w:rPr>
+          <w:lang w:val="en-GB"/>
+        </w:rPr>
+      </w:pPr>
+      <w:r>
+        <w:rPr>
+          <w:lang w:val="en-GB"/>
+        </w:rPr>
+        <w:t xml:space="preserve">WARNING! If you have changed the default path of </w:t>
+      </w:r>
+      <w:ins w:id="26" w:author="Paolo Busetta" w:date="2017-04-27T15:51:00Z">
+        <w:r>
+          <w:rPr>
+            <w:lang w:val="en-GB"/>
+          </w:rPr>
+          <w:t xml:space="preserve">the </w:t>
+        </w:r>
+      </w:ins>
+      <w:r>
+        <w:rPr>
+          <w:lang w:val="en-GB"/>
+        </w:rPr>
+        <w:t>JACK installation</w:t>
+      </w:r>
+      <w:ins w:id="27" w:author="Paolo Busetta" w:date="2017-04-27T15:51:00Z">
+        <w:r>
+          <w:rPr>
+            <w:lang w:val="en-GB"/>
+          </w:rPr>
+          <w:t>,</w:t>
+        </w:r>
+      </w:ins>
+      <w:r>
+        <w:rPr>
+          <w:lang w:val="en-GB"/>
+        </w:rPr>
+        <w:t xml:space="preserve"> remember to modify the first line of the Project </w:t>
+      </w:r>
+      <w:proofErr w:type="spellStart"/>
+      <w:r>
+        <w:rPr>
+          <w:lang w:val="en-GB"/>
+        </w:rPr>
+        <w:t>Classpath</w:t>
+      </w:r>
+      <w:proofErr w:type="spellEnd"/>
+      <w:r>
+        <w:rPr>
+          <w:lang w:val="en-GB"/>
+        </w:rPr>
+        <w:t xml:space="preserve"> with </w:t>
+      </w:r>
+      <w:ins w:id="28" w:author="Paolo Busetta" w:date="2017-04-27T15:51:00Z">
+        <w:r>
+          <w:rPr>
+            <w:lang w:val="en-GB"/>
+          </w:rPr>
+          <w:t>the correct</w:t>
+        </w:r>
+      </w:ins>
+      <w:r>
+        <w:rPr>
+          <w:lang w:val="en-GB"/>
+        </w:rPr>
+        <w:t xml:space="preserve"> path. </w:t>
       </w:r>
     </w:p>
     <w:p>
@@ -1908,27 +2139,19 @@
         <w:rPr>
           <w:lang w:val="en-GB"/>
         </w:rPr>
-        <w:t>,</w:t>
-      </w:r>
-      <w:bookmarkStart w:id="40" w:name="_GoBack"/>
-      <w:bookmarkEnd w:id="40"/>
-      <w:r>
-        <w:rPr>
-          <w:lang w:val="en-GB"/>
-        </w:rPr>
-        <w:t xml:space="preserve"> </w:t>
-      </w:r>
-      <w:r>
-        <w:rPr>
-          <w:lang w:val="en-GB"/>
-        </w:rPr>
-        <w:t>go to the</w:t>
-      </w:r>
-      <w:r>
-        <w:rPr>
-          <w:lang w:val="en-GB"/>
-        </w:rPr>
-        <w:t xml:space="preserve"> Run Application </w:t>
+        <w:t xml:space="preserve">, </w:t>
+      </w:r>
+      <w:r>
+        <w:rPr>
+          <w:lang w:val="en-GB"/>
+        </w:rPr>
+        <w:t xml:space="preserve">go to </w:t>
+      </w:r>
+      <w:r>
+        <w:rPr>
+          <w:lang w:val="en-GB"/>
+        </w:rPr>
+        <w:t xml:space="preserve">Run Application </w:t>
       </w:r>
       <w:r>
         <w:rPr>
@@ -1969,14 +2192,12 @@
         </w:rPr>
         <w:t xml:space="preserve"> </w:t>
       </w:r>
-      <w:ins w:id="41" w:author="Paolo Busetta" w:date="2017-04-26T16:02:00Z">
-        <w:r>
-          <w:rPr>
-            <w:lang w:val="en-GB"/>
-          </w:rPr>
-          <w:t>field write</w:t>
-        </w:r>
-      </w:ins>
+      <w:r>
+        <w:rPr>
+          <w:lang w:val="en-GB"/>
+        </w:rPr>
+        <w:t>field write</w:t>
+      </w:r>
       <w:r>
         <w:rPr>
           <w:lang w:val="en-GB"/>
@@ -2012,6 +2233,7 @@
           <w:lang w:val="en-GB"/>
         </w:rPr>
       </w:pPr>
+      <w:proofErr w:type="gramStart"/>
       <w:r>
         <w:rPr>
           <w:lang w:val="en-GB"/>
@@ -2022,7 +2244,14 @@
         <w:rPr>
           <w:lang w:val="en-GB"/>
         </w:rPr>
-        <w:t>en click Run (</w:t>
+        <w:t>en</w:t>
+      </w:r>
+      <w:proofErr w:type="gramEnd"/>
+      <w:r>
+        <w:rPr>
+          <w:lang w:val="en-GB"/>
+        </w:rPr>
+        <w:t xml:space="preserve"> click Run (</w:t>
       </w:r>
       <w:hyperlink w:anchor="Figura3" w:history="1">
         <w:r>
@@ -2055,63 +2284,67 @@
           <w:lang w:val="en-GB"/>
         </w:rPr>
       </w:pPr>
-    </w:p>
-    <w:p>
-      <w:pPr>
-        <w:pStyle w:val="Paragrafoelenco"/>
-        <w:rPr>
-          <w:lang w:val="en-GB"/>
-        </w:rPr>
-      </w:pPr>
-    </w:p>
-    <w:p>
-      <w:pPr>
-        <w:pStyle w:val="Paragrafoelenco"/>
-        <w:rPr>
-          <w:lang w:val="en-GB"/>
-        </w:rPr>
-      </w:pPr>
-    </w:p>
-    <w:p>
-      <w:pPr>
-        <w:pStyle w:val="Paragrafoelenco"/>
-        <w:rPr>
-          <w:lang w:val="en-GB"/>
-        </w:rPr>
-      </w:pPr>
-    </w:p>
-    <w:p>
-      <w:pPr>
-        <w:pStyle w:val="Paragrafoelenco"/>
-        <w:rPr>
-          <w:lang w:val="en-GB"/>
-        </w:rPr>
-      </w:pPr>
-    </w:p>
-    <w:p>
-      <w:pPr>
-        <w:pStyle w:val="Paragrafoelenco"/>
-        <w:rPr>
-          <w:lang w:val="en-GB"/>
-        </w:rPr>
-      </w:pPr>
-    </w:p>
-    <w:p>
-      <w:pPr>
-        <w:pStyle w:val="Paragrafoelenco"/>
-        <w:rPr>
-          <w:lang w:val="en-GB"/>
-        </w:rPr>
-      </w:pPr>
-    </w:p>
-    <w:p>
-      <w:pPr>
-        <w:pStyle w:val="Paragrafoelenco"/>
-        <w:rPr>
-          <w:lang w:val="en-GB"/>
-        </w:rPr>
-      </w:pPr>
-      <w:bookmarkStart w:id="42" w:name="Figura3"/>
+      <w:r>
+        <w:rPr>
+          <w:lang w:val="en-GB"/>
+        </w:rPr>
+        <w:t xml:space="preserve">Remember to </w:t>
+      </w:r>
+      <w:r>
+        <w:rPr>
+          <w:b/>
+          <w:lang w:val="en-GB"/>
+        </w:rPr>
+        <w:t>clean up</w:t>
+      </w:r>
+      <w:r>
+        <w:rPr>
+          <w:lang w:val="en-GB"/>
+        </w:rPr>
+        <w:t xml:space="preserve"> and compile into the </w:t>
+      </w:r>
+      <w:r>
+        <w:rPr>
+          <w:lang w:val="en-GB"/>
+        </w:rPr>
+        <w:t>WDAS JACK Agents/</w:t>
+      </w:r>
+      <w:proofErr w:type="spellStart"/>
+      <w:r>
+        <w:rPr>
+          <w:lang w:val="en-GB"/>
+        </w:rPr>
+        <w:t>src</w:t>
+      </w:r>
+      <w:proofErr w:type="spellEnd"/>
+      <w:r>
+        <w:rPr>
+          <w:lang w:val="en-GB"/>
+        </w:rPr>
+        <w:t xml:space="preserve">/jack </w:t>
+      </w:r>
+      <w:r>
+        <w:rPr>
+          <w:lang w:val="en-GB"/>
+        </w:rPr>
+        <w:t>path before running the program. In this path there are all the files you need.</w:t>
+      </w:r>
+    </w:p>
+    <w:p>
+      <w:pPr>
+        <w:pStyle w:val="Paragrafoelenco"/>
+        <w:rPr>
+          <w:lang w:val="en-GB"/>
+        </w:rPr>
+      </w:pPr>
+    </w:p>
+    <w:p>
+      <w:pPr>
+        <w:rPr>
+          <w:lang w:val="en-GB"/>
+        </w:rPr>
+      </w:pPr>
+      <w:bookmarkStart w:id="29" w:name="Figura3"/>
       <w:r>
         <w:rPr>
           <w:noProof/>
@@ -2142,7 +2375,7 @@
                     </pic:cNvPicPr>
                   </pic:nvPicPr>
                   <pic:blipFill>
-                    <a:blip r:embed="rId10">
+                    <a:blip r:embed="rId9">
                       <a:extLst>
                         <a:ext uri="{28A0092B-C50C-407E-A947-70E740481C1C}">
                           <a14:useLocalDpi xmlns:a14="http://schemas.microsoft.com/office/drawing/2010/main" val="0"/>
@@ -2178,15 +2411,7 @@
           </wp:anchor>
         </w:drawing>
       </w:r>
-      <w:bookmarkEnd w:id="42"/>
-    </w:p>
-    <w:p>
-      <w:pPr>
-        <w:pStyle w:val="Paragrafoelenco"/>
-        <w:rPr>
-          <w:lang w:val="en-GB"/>
-        </w:rPr>
-      </w:pPr>
+      <w:bookmarkEnd w:id="29"/>
     </w:p>
     <w:p>
       <w:pPr>
@@ -2202,16 +2427,16 @@
         <mc:AlternateContent>
           <mc:Choice Requires="wps">
             <w:drawing>
-              <wp:anchor distT="0" distB="0" distL="114300" distR="114300" simplePos="0" relativeHeight="251667456" behindDoc="0" locked="0" layoutInCell="1" allowOverlap="1" wp14:anchorId="07DF96E4" wp14:editId="73E05CFA">
+              <wp:anchor distT="0" distB="0" distL="114300" distR="114300" simplePos="0" relativeHeight="251667456" behindDoc="0" locked="0" layoutInCell="1" allowOverlap="1" wp14:anchorId="07DF96E4" wp14:editId="63F68A82">
                 <wp:simplePos x="0" y="0"/>
                 <wp:positionH relativeFrom="column">
                   <wp:posOffset>228600</wp:posOffset>
                 </wp:positionH>
                 <wp:positionV relativeFrom="paragraph">
-                  <wp:posOffset>4048125</wp:posOffset>
+                  <wp:posOffset>4200525</wp:posOffset>
                 </wp:positionV>
                 <wp:extent cx="6118860" cy="260985"/>
-                <wp:effectExtent l="0" t="0" r="0" b="0"/>
+                <wp:effectExtent l="0" t="0" r="2540" b="0"/>
                 <wp:wrapSquare wrapText="bothSides"/>
                 <wp:docPr id="8" name="Casella di testo 8"/>
                 <wp:cNvGraphicFramePr/>
@@ -2250,7 +2475,15 @@
                               </w:rPr>
                             </w:pPr>
                             <w:r>
-                              <w:t xml:space="preserve">Figure 3 </w:t>
+                              <w:t xml:space="preserve">Figure </w:t>
+                            </w:r>
+                            <w:proofErr w:type="gramStart"/>
+                            <w:r>
+                              <w:t>3</w:t>
+                            </w:r>
+                            <w:proofErr w:type="gramEnd"/>
+                            <w:r>
+                              <w:t xml:space="preserve"> </w:t>
                             </w:r>
                           </w:p>
                         </w:txbxContent>
@@ -2267,13 +2500,13 @@
               </wp:anchor>
             </w:drawing>
           </mc:Choice>
-          <mc:Fallback>
+          <mc:Fallback xmlns:w15="http://schemas.microsoft.com/office/word/2012/wordml">
             <w:pict>
               <v:shapetype id="_x0000_t202" coordsize="21600,21600" o:spt="202" path="m0,0l0,21600,21600,21600,21600,0xe">
                 <v:stroke joinstyle="miter"/>
                 <v:path gradientshapeok="t" o:connecttype="rect"/>
               </v:shapetype>
-              <v:shape id="Casella di testo 8" o:spid="_x0000_s1028" type="#_x0000_t202" style="position:absolute;left:0;text-align:left;margin-left:18pt;margin-top:318.75pt;width:481.8pt;height:20.55pt;z-index:251667456;visibility:visible;mso-wrap-style:square;mso-wrap-distance-left:9pt;mso-wrap-distance-top:0;mso-wrap-distance-right:9pt;mso-wrap-distance-bottom:0;mso-position-horizontal:absolute;mso-position-horizontal-relative:text;mso-position-vertical:absolute;mso-position-vertical-relative:text;v-text-anchor:top" o:gfxdata="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" stroked="f">
+              <v:shape id="Casella di testo 8" o:spid="_x0000_s1028" type="#_x0000_t202" style="position:absolute;left:0;text-align:left;margin-left:18pt;margin-top:330.75pt;width:481.8pt;height:20.55pt;z-index:251667456;visibility:visible;mso-wrap-style:square;mso-wrap-distance-left:9pt;mso-wrap-distance-top:0;mso-wrap-distance-right:9pt;mso-wrap-distance-bottom:0;mso-position-horizontal:absolute;mso-position-horizontal-relative:text;mso-position-vertical:absolute;mso-position-vertical-relative:text;v-text-anchor:top" o:gfxdata="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" stroked="f">
                 <v:textbox style="mso-fit-shape-to-text:t" inset="0,0,0,0">
                   <w:txbxContent>
                     <w:p>
@@ -2296,50 +2529,6 @@
         </mc:AlternateContent>
       </w:r>
     </w:p>
-    <w:p>
-      <w:pPr>
-        <w:pStyle w:val="Paragrafoelenco"/>
-        <w:numPr>
-          <w:ilvl w:val="0"/>
-          <w:numId w:val="4"/>
-        </w:numPr>
-        <w:rPr>
-          <w:lang w:val="en-GB"/>
-        </w:rPr>
-      </w:pPr>
-      <w:r>
-        <w:rPr>
-          <w:lang w:val="en-GB"/>
-        </w:rPr>
-        <w:t xml:space="preserve">Remember to </w:t>
-      </w:r>
-      <w:r>
-        <w:rPr>
-          <w:lang w:val="en-GB"/>
-        </w:rPr>
-        <w:t xml:space="preserve">clean up and </w:t>
-      </w:r>
-      <w:r>
-        <w:rPr>
-          <w:lang w:val="en-GB"/>
-        </w:rPr>
-        <w:t>compile into the WDAS JACK Agents/</w:t>
-      </w:r>
-      <w:proofErr w:type="spellStart"/>
-      <w:r>
-        <w:rPr>
-          <w:lang w:val="en-GB"/>
-        </w:rPr>
-        <w:t>src</w:t>
-      </w:r>
-      <w:proofErr w:type="spellEnd"/>
-      <w:r>
-        <w:rPr>
-          <w:lang w:val="en-GB"/>
-        </w:rPr>
-        <w:t>/jack folder.</w:t>
-      </w:r>
-    </w:p>
     <w:sectPr>
       <w:pgSz w:w="11900" w:h="16840"/>
       <w:pgMar w:top="1417" w:right="1134" w:bottom="1134" w:left="1134" w:header="708" w:footer="708" w:gutter="0"/>
@@ -2348,214 +2537,6 @@
     </w:sectPr>
   </w:body>
 </w:document>
-</file>
-
-<file path=word/comments.xml><?xml version="1.0" encoding="utf-8"?>
-<w:comments xmlns:wpc="http://schemas.microsoft.com/office/word/2010/wordprocessingCanvas" xmlns:mo="http://schemas.microsoft.com/office/mac/office/2008/main" xmlns:mc="http://schemas.openxmlformats.org/markup-compatibility/2006" xmlns:mv="urn:schemas-microsoft-com:mac:vml" xmlns:o="urn:schemas-microsoft-com:office:office" xmlns:r="http://schemas.openxmlformats.org/officeDocument/2006/relationships" xmlns:m="http://schemas.openxmlformats.org/officeDocument/2006/math" xmlns:v="urn:schemas-microsoft-com:vml" xmlns:wp14="http://schemas.microsoft.com/office/word/2010/wordprocessingDrawing" xmlns:wp="http://schemas.openxmlformats.org/drawingml/2006/wordprocessingDrawing" xmlns:w10="urn:schemas-microsoft-com:office:word" xmlns:w="http://schemas.openxmlformats.org/wordprocessingml/2006/main" xmlns:w14="http://schemas.microsoft.com/office/word/2010/wordml" xmlns:wpg="http://schemas.microsoft.com/office/word/2010/wordprocessingGroup" xmlns:wpi="http://schemas.microsoft.com/office/word/2010/wordprocessingInk" xmlns:wne="http://schemas.microsoft.com/office/word/2006/wordml" xmlns:wps="http://schemas.microsoft.com/office/word/2010/wordprocessingShape" mc:Ignorable="w14 wp14">
-  <w:comment w:id="8" w:author="Paolo Busetta" w:date="2017-04-26T16:20:00Z" w:initials="PB">
-    <w:p>
-      <w:pPr>
-        <w:pStyle w:val="Testocommento"/>
-      </w:pPr>
-      <w:r>
-        <w:rPr>
-          <w:rStyle w:val="Rimandocommento"/>
-        </w:rPr>
-        <w:annotationRef/>
-      </w:r>
-      <w:r>
-        <w:t xml:space="preserve">Che sta dove? Nel posto dove </w:t>
-      </w:r>
-      <w:proofErr w:type="spellStart"/>
-      <w:proofErr w:type="gramStart"/>
-      <w:r>
-        <w:t>e’</w:t>
-      </w:r>
-      <w:proofErr w:type="spellEnd"/>
-      <w:proofErr w:type="gramEnd"/>
-      <w:r>
-        <w:t xml:space="preserve"> stato unzippato target.zip?</w:t>
-      </w:r>
-    </w:p>
-    <w:p>
-      <w:pPr>
-        <w:pStyle w:val="Testocommento"/>
-      </w:pPr>
-      <w:r>
-        <w:t xml:space="preserve">Si è una cartella all’interno dello zip quindi </w:t>
-      </w:r>
-      <w:proofErr w:type="gramStart"/>
-      <w:r>
-        <w:t>si dove</w:t>
-      </w:r>
-      <w:proofErr w:type="gramEnd"/>
-      <w:r>
-        <w:t xml:space="preserve"> è stato unzippato target.zip</w:t>
-      </w:r>
-    </w:p>
-  </w:comment>
-  <w:comment w:id="29" w:author="Paolo Busetta" w:date="2017-04-26T16:24:00Z" w:initials="PB">
-    <w:p>
-      <w:pPr>
-        <w:pStyle w:val="Testocommento"/>
-      </w:pPr>
-      <w:r>
-        <w:rPr>
-          <w:rStyle w:val="Rimandocommento"/>
-        </w:rPr>
-        <w:annotationRef/>
-      </w:r>
-      <w:r>
-        <w:t xml:space="preserve">Mia ignoranza: x64 sarebbe per </w:t>
-      </w:r>
-      <w:proofErr w:type="spellStart"/>
-      <w:r>
-        <w:t>linux</w:t>
-      </w:r>
-      <w:proofErr w:type="spellEnd"/>
-      <w:r>
-        <w:t xml:space="preserve">? X86 per </w:t>
-      </w:r>
-      <w:proofErr w:type="spellStart"/>
-      <w:r>
-        <w:t>windows</w:t>
-      </w:r>
-      <w:proofErr w:type="spellEnd"/>
-      <w:r>
-        <w:t>? O che altro?</w:t>
-      </w:r>
-    </w:p>
-    <w:p>
-      <w:pPr>
-        <w:pStyle w:val="Testocommento"/>
-      </w:pPr>
-      <w:r>
-        <w:t xml:space="preserve">Entrambi per </w:t>
-      </w:r>
-      <w:proofErr w:type="spellStart"/>
-      <w:r>
-        <w:t>windows</w:t>
-      </w:r>
-      <w:proofErr w:type="spellEnd"/>
-      <w:r>
-        <w:t xml:space="preserve">, x86 per quelli a 32 bit, x64 per quelli a </w:t>
-      </w:r>
-      <w:proofErr w:type="gramStart"/>
-      <w:r>
-        <w:t>64</w:t>
-      </w:r>
-      <w:proofErr w:type="gramEnd"/>
-    </w:p>
-  </w:comment>
-  <w:comment w:id="38" w:author="Paolo Busetta" w:date="2017-04-26T16:33:00Z" w:initials="PB">
-    <w:p>
-      <w:pPr>
-        <w:pStyle w:val="Testocommento"/>
-      </w:pPr>
-      <w:r>
-        <w:rPr>
-          <w:rStyle w:val="Rimandocommento"/>
-        </w:rPr>
-        <w:annotationRef/>
-      </w:r>
-      <w:r>
-        <w:t xml:space="preserve">Vedo </w:t>
-      </w:r>
-      <w:proofErr w:type="gramStart"/>
-      <w:r>
-        <w:t>i</w:t>
-      </w:r>
-      <w:proofErr w:type="gramEnd"/>
-      <w:r>
-        <w:t xml:space="preserve"> </w:t>
-      </w:r>
-      <w:proofErr w:type="spellStart"/>
-      <w:r>
-        <w:t>jar</w:t>
-      </w:r>
-      <w:proofErr w:type="spellEnd"/>
-      <w:r>
-        <w:t xml:space="preserve"> in </w:t>
-      </w:r>
-      <w:proofErr w:type="spellStart"/>
-      <w:r>
-        <w:t>lib</w:t>
-      </w:r>
-      <w:proofErr w:type="spellEnd"/>
-      <w:r>
-        <w:t xml:space="preserve">, ma il resto non mi </w:t>
-      </w:r>
-      <w:proofErr w:type="spellStart"/>
-      <w:r>
-        <w:t>e’</w:t>
-      </w:r>
-      <w:proofErr w:type="spellEnd"/>
-      <w:r>
-        <w:t xml:space="preserve"> chiaro da dove spunti. .</w:t>
-      </w:r>
-      <w:proofErr w:type="gramStart"/>
-      <w:r>
-        <w:t>/</w:t>
-      </w:r>
-      <w:proofErr w:type="gramEnd"/>
-      <w:r>
-        <w:t>bin ? ../../WDAS/</w:t>
-      </w:r>
-      <w:proofErr w:type="spellStart"/>
-      <w:r>
-        <w:t>etc</w:t>
-      </w:r>
-      <w:proofErr w:type="spellEnd"/>
-      <w:r>
-        <w:t xml:space="preserve"> chi li ha aggiunti e dove?</w:t>
-      </w:r>
-    </w:p>
-    <w:p>
-      <w:pPr>
-        <w:pStyle w:val="Testocommento"/>
-      </w:pPr>
-      <w:r>
-        <w:t xml:space="preserve">Tutto quello del Project </w:t>
-      </w:r>
-      <w:proofErr w:type="spellStart"/>
-      <w:r>
-        <w:t>Classpath</w:t>
-      </w:r>
-      <w:proofErr w:type="spellEnd"/>
-      <w:r>
-        <w:t xml:space="preserve"> è aggiunto in automatico</w:t>
-      </w:r>
-      <w:proofErr w:type="gramStart"/>
-      <w:r>
-        <w:t>..</w:t>
-      </w:r>
-      <w:proofErr w:type="gramEnd"/>
-      <w:r>
-        <w:t xml:space="preserve"> </w:t>
-      </w:r>
-    </w:p>
-    <w:p>
-      <w:pPr>
-        <w:pStyle w:val="Testocommento"/>
-      </w:pPr>
-      <w:r>
-        <w:t>Ho cambiato l’immagine perché era quella vecchia</w:t>
-      </w:r>
-    </w:p>
-  </w:comment>
-</w:comments>
-</file>
-
-<file path=word/commentsExtended.xml><?xml version="1.0" encoding="utf-8"?>
-<w15:commentsEx xmlns:wpc="http://schemas.microsoft.com/office/word/2010/wordprocessingCanvas" xmlns:mo="http://schemas.microsoft.com/office/mac/office/2008/main" xmlns:mc="http://schemas.openxmlformats.org/markup-compatibility/2006" xmlns:mv="urn:schemas-microsoft-com:mac:vml" xmlns:o="urn:schemas-microsoft-com:office:office" xmlns:r="http://schemas.openxmlformats.org/officeDocument/2006/relationships" xmlns:m="http://schemas.openxmlformats.org/officeDocument/2006/math" xmlns:v="urn:schemas-microsoft-com:vml" xmlns:wp14="http://schemas.microsoft.com/office/word/2010/wordprocessingDrawing" xmlns:wp="http://schemas.openxmlformats.org/drawingml/2006/wordprocessingDrawing" xmlns:w10="urn:schemas-microsoft-com:office:word" xmlns:w="http://schemas.openxmlformats.org/wordprocessingml/2006/main" xmlns:w14="http://schemas.microsoft.com/office/word/2010/wordml" xmlns:w15="http://schemas.microsoft.com/office/word/2012/wordml" xmlns:wpg="http://schemas.microsoft.com/office/word/2010/wordprocessingGroup" xmlns:wpi="http://schemas.microsoft.com/office/word/2010/wordprocessingInk" xmlns:wne="http://schemas.microsoft.com/office/word/2006/wordml" xmlns:wps="http://schemas.microsoft.com/office/word/2010/wordprocessingShape" mc:Ignorable="w14 w15 wp14">
-  <w15:commentEx w15:paraId="6A69915F" w15:done="0"/>
-  <w15:commentEx w15:paraId="7A257CB6" w15:done="0"/>
-  <w15:commentEx w15:paraId="19171B93" w15:done="0"/>
-  <w15:commentEx w15:paraId="0BB1C401" w15:done="0"/>
-  <w15:commentEx w15:paraId="582FB969" w15:done="0"/>
-  <w15:commentEx w15:paraId="04492287" w15:done="0"/>
-  <w15:commentEx w15:paraId="5AF3715E" w15:done="0"/>
-</w15:commentsEx>
 </file>
 
 <file path=word/numbering.xml><?xml version="1.0" encoding="utf-8"?>

</xml_diff>

<commit_message>
added the presentation, modified doc, some names in the plan
</commit_message>
<xml_diff>
--- a/WDAS JACK Agents/docs/doc.docx
+++ b/WDAS JACK Agents/docs/doc.docx
@@ -460,6 +460,7 @@
         </w:rPr>
         <w:t xml:space="preserve"> </w:t>
       </w:r>
+      <w:proofErr w:type="spellStart"/>
       <w:r>
         <w:rPr>
           <w:b/>
@@ -467,6 +468,7 @@
         </w:rPr>
         <w:t>warehouseStatic.ttt</w:t>
       </w:r>
+      <w:proofErr w:type="spellEnd"/>
       <w:r>
         <w:rPr>
           <w:lang w:val="en-GB"/>
@@ -479,6 +481,7 @@
         </w:rPr>
         <w:t xml:space="preserve">in the </w:t>
       </w:r>
+      <w:proofErr w:type="spellStart"/>
       <w:r>
         <w:rPr>
           <w:b/>
@@ -486,6 +489,7 @@
         </w:rPr>
         <w:t>vrepFiles</w:t>
       </w:r>
+      <w:proofErr w:type="spellEnd"/>
       <w:r>
         <w:rPr>
           <w:lang w:val="en-GB"/>
@@ -688,12 +692,14 @@
         </w:rPr>
         <w:t>W</w:t>
       </w:r>
+      <w:proofErr w:type="spellStart"/>
       <w:r>
         <w:rPr>
           <w:lang w:val="en-GB"/>
         </w:rPr>
         <w:t>indows</w:t>
       </w:r>
+      <w:proofErr w:type="spellEnd"/>
       <w:ins w:id="14" w:author="Paolo Busetta" w:date="2017-04-27T15:49:00Z">
         <w:r>
           <w:rPr>
@@ -776,7 +782,21 @@
         <w:rPr>
           <w:lang w:val="en-GB"/>
         </w:rPr>
-        <w:t xml:space="preserve"> .sh </w:t>
+        <w:t xml:space="preserve"> .</w:t>
+      </w:r>
+      <w:proofErr w:type="spellStart"/>
+      <w:r>
+        <w:rPr>
+          <w:lang w:val="en-GB"/>
+        </w:rPr>
+        <w:t>sh</w:t>
+      </w:r>
+      <w:proofErr w:type="spellEnd"/>
+      <w:r>
+        <w:rPr>
+          <w:lang w:val="en-GB"/>
+        </w:rPr>
+        <w:t xml:space="preserve"> </w:t>
       </w:r>
       <w:r>
         <w:rPr>
@@ -850,12 +870,14 @@
         </w:rPr>
         <w:t>.</w:t>
       </w:r>
+      <w:proofErr w:type="spellStart"/>
       <w:r>
         <w:rPr>
           <w:lang w:val="en-GB"/>
         </w:rPr>
         <w:t>sh</w:t>
       </w:r>
+      <w:proofErr w:type="spellEnd"/>
       <w:r>
         <w:rPr>
           <w:lang w:val="en-GB"/>
@@ -908,13 +930,23 @@
           <w:lang w:val="en-GB"/>
         </w:rPr>
       </w:pPr>
+      <w:proofErr w:type="gramStart"/>
       <w:r>
         <w:rPr>
           <w:rFonts w:ascii="Courier" w:hAnsi="Courier" w:cs="Monaco"/>
           <w:color w:val="000000" w:themeColor="text1"/>
           <w:lang w:val="en-GB"/>
         </w:rPr>
-        <w:t>$ ./JDE.sh</w:t>
+        <w:t>$ ./</w:t>
+      </w:r>
+      <w:proofErr w:type="gramEnd"/>
+      <w:r>
+        <w:rPr>
+          <w:rFonts w:ascii="Courier" w:hAnsi="Courier" w:cs="Monaco"/>
+          <w:color w:val="000000" w:themeColor="text1"/>
+          <w:lang w:val="en-GB"/>
+        </w:rPr>
+        <w:t>JDE.sh</w:t>
       </w:r>
     </w:p>
     <w:p>
@@ -1399,6 +1431,8 @@
           <w:lang w:val="en-GB"/>
         </w:rPr>
       </w:pPr>
+      <w:proofErr w:type="spellStart"/>
+      <w:proofErr w:type="gramStart"/>
       <w:r>
         <w:rPr>
           <w:rFonts w:ascii="Courier" w:hAnsi="Courier"/>
@@ -1420,6 +1454,8 @@
         </w:rPr>
         <w:t>library.path</w:t>
       </w:r>
+      <w:proofErr w:type="spellEnd"/>
+      <w:proofErr w:type="gramEnd"/>
       <w:r>
         <w:rPr>
           <w:rFonts w:ascii="Courier" w:hAnsi="Courier"/>
@@ -1465,12 +1501,14 @@
           <w:lang w:val="en-GB"/>
         </w:rPr>
       </w:pPr>
+      <w:proofErr w:type="gramStart"/>
       <w:r>
         <w:rPr>
           <w:lang w:val="en-GB"/>
         </w:rPr>
         <w:t>where</w:t>
       </w:r>
+      <w:proofErr w:type="gramEnd"/>
       <w:r>
         <w:rPr>
           <w:lang w:val="en-GB"/>
@@ -1556,7 +1594,21 @@
         <w:rPr>
           <w:lang w:val="en-GB"/>
         </w:rPr>
-        <w:t>: macosx, x64 or x86</w:t>
+        <w:t xml:space="preserve">: </w:t>
+      </w:r>
+      <w:proofErr w:type="spellStart"/>
+      <w:r>
+        <w:rPr>
+          <w:lang w:val="en-GB"/>
+        </w:rPr>
+        <w:t>macosx</w:t>
+      </w:r>
+      <w:proofErr w:type="spellEnd"/>
+      <w:r>
+        <w:rPr>
+          <w:lang w:val="en-GB"/>
+        </w:rPr>
+        <w:t>, x64 or x86</w:t>
       </w:r>
       <w:r>
         <w:rPr>
@@ -1623,7 +1675,21 @@
           <w:rPr>
             <w:lang w:val="en-GB"/>
           </w:rPr>
-          <w:t>Click Add (under the ProjectClasspath)</w:t>
+          <w:t xml:space="preserve">Click Add (under the </w:t>
+        </w:r>
+        <w:proofErr w:type="spellStart"/>
+        <w:r>
+          <w:rPr>
+            <w:lang w:val="en-GB"/>
+          </w:rPr>
+          <w:t>ProjectClasspath</w:t>
+        </w:r>
+        <w:proofErr w:type="spellEnd"/>
+        <w:r>
+          <w:rPr>
+            <w:lang w:val="en-GB"/>
+          </w:rPr>
+          <w:t>)</w:t>
         </w:r>
         <w:r>
           <w:rPr>
@@ -1652,31 +1718,37 @@
           <w:t>.</w:t>
         </w:r>
       </w:ins>
-      <w:bookmarkStart w:id="27" w:name="_GoBack"/>
-      <w:bookmarkEnd w:id="27"/>
-    </w:p>
-    <w:p>
-      <w:pPr>
-        <w:pStyle w:val="Paragrafoelenco"/>
-        <w:rPr>
-          <w:lang w:val="en-GB"/>
-        </w:rPr>
-      </w:pPr>
-    </w:p>
-    <w:p>
-      <w:pPr>
-        <w:pStyle w:val="Paragrafoelenco"/>
-        <w:rPr>
-          <w:lang w:val="en-GB"/>
-        </w:rPr>
-      </w:pPr>
-      <w:r>
-        <w:rPr>
-          <w:lang w:val="en-GB"/>
-        </w:rPr>
-        <w:t>If there is another java.library.path</w:t>
-      </w:r>
-      <w:ins w:id="28" w:author="Paolo Busetta" w:date="2017-04-27T15:50:00Z">
+    </w:p>
+    <w:p>
+      <w:pPr>
+        <w:pStyle w:val="Paragrafoelenco"/>
+        <w:rPr>
+          <w:lang w:val="en-GB"/>
+        </w:rPr>
+      </w:pPr>
+    </w:p>
+    <w:p>
+      <w:pPr>
+        <w:pStyle w:val="Paragrafoelenco"/>
+        <w:rPr>
+          <w:lang w:val="en-GB"/>
+        </w:rPr>
+      </w:pPr>
+      <w:r>
+        <w:rPr>
+          <w:lang w:val="en-GB"/>
+        </w:rPr>
+        <w:t xml:space="preserve">If there is another </w:t>
+      </w:r>
+      <w:proofErr w:type="spellStart"/>
+      <w:r>
+        <w:rPr>
+          <w:lang w:val="en-GB"/>
+        </w:rPr>
+        <w:t>java.library.path</w:t>
+      </w:r>
+      <w:proofErr w:type="spellEnd"/>
+      <w:ins w:id="27" w:author="Paolo Busetta" w:date="2017-04-27T15:50:00Z">
         <w:r>
           <w:rPr>
             <w:lang w:val="en-GB"/>
@@ -1695,15 +1767,29 @@
       <w:pPr>
         <w:pStyle w:val="Paragrafoelenco"/>
         <w:rPr>
-          <w:del w:id="29" w:author="Martina" w:date="2017-04-28T17:20:00Z"/>
-          <w:lang w:val="en-GB"/>
-        </w:rPr>
-      </w:pPr>
-      <w:r>
-        <w:rPr>
-          <w:lang w:val="en-GB"/>
-        </w:rPr>
-        <w:t xml:space="preserve">Check the Project Classpath as well.  If there are more lines </w:t>
+          <w:ins w:id="28" w:author="Martina" w:date="2017-04-28T17:20:00Z"/>
+          <w:lang w:val="en-GB"/>
+        </w:rPr>
+      </w:pPr>
+      <w:r>
+        <w:rPr>
+          <w:lang w:val="en-GB"/>
+        </w:rPr>
+        <w:t xml:space="preserve">Check the Project </w:t>
+      </w:r>
+      <w:proofErr w:type="spellStart"/>
+      <w:r>
+        <w:rPr>
+          <w:lang w:val="en-GB"/>
+        </w:rPr>
+        <w:t>Classpath</w:t>
+      </w:r>
+      <w:proofErr w:type="spellEnd"/>
+      <w:r>
+        <w:rPr>
+          <w:lang w:val="en-GB"/>
+        </w:rPr>
+        <w:t xml:space="preserve"> as well.  If there are more lines </w:t>
       </w:r>
       <w:r>
         <w:rPr>
@@ -1729,15 +1815,8 @@
         </w:rPr>
         <w:t xml:space="preserve"> figure 2 remove them too.</w:t>
       </w:r>
-    </w:p>
-    <w:p>
-      <w:pPr>
-        <w:pStyle w:val="Paragrafoelenco"/>
-        <w:rPr>
-          <w:ins w:id="30" w:author="Martina" w:date="2017-04-28T17:20:00Z"/>
-          <w:lang w:val="en-GB"/>
-        </w:rPr>
-      </w:pPr>
+      <w:bookmarkStart w:id="29" w:name="_GoBack"/>
+      <w:bookmarkEnd w:id="29"/>
     </w:p>
     <w:p>
       <w:pPr>
@@ -1820,30 +1899,21 @@
           <w:lang w:val="en-GB"/>
         </w:rPr>
       </w:pPr>
-    </w:p>
-    <w:p>
-      <w:pPr>
-        <w:pStyle w:val="Paragrafoelenco"/>
-        <w:rPr>
-          <w:lang w:val="en-GB"/>
-        </w:rPr>
-      </w:pPr>
-      <w:bookmarkStart w:id="31" w:name="Figura2"/>
       <w:r>
         <w:rPr>
           <w:noProof/>
         </w:rPr>
         <w:drawing>
-          <wp:anchor distT="0" distB="0" distL="114300" distR="114300" simplePos="0" relativeHeight="251664384" behindDoc="0" locked="0" layoutInCell="1" allowOverlap="1" wp14:anchorId="4AD1E038" wp14:editId="6AE30C1E">
+          <wp:anchor distT="0" distB="0" distL="114300" distR="114300" simplePos="0" relativeHeight="251664384" behindDoc="0" locked="0" layoutInCell="1" allowOverlap="1" wp14:anchorId="4AD1E038" wp14:editId="5AF3F7B7">
             <wp:simplePos x="0" y="0"/>
             <wp:positionH relativeFrom="column">
-              <wp:posOffset>276860</wp:posOffset>
+              <wp:posOffset>114300</wp:posOffset>
             </wp:positionH>
             <wp:positionV relativeFrom="paragraph">
-              <wp:posOffset>282575</wp:posOffset>
+              <wp:posOffset>244475</wp:posOffset>
             </wp:positionV>
-            <wp:extent cx="5857875" cy="3762375"/>
-            <wp:effectExtent l="0" t="0" r="9525" b="0"/>
+            <wp:extent cx="5943600" cy="3658235"/>
+            <wp:effectExtent l="0" t="0" r="0" b="0"/>
             <wp:wrapSquare wrapText="bothSides"/>
             <wp:docPr id="6" name="Immagine 2"/>
             <wp:cNvGraphicFramePr>
@@ -1858,7 +1928,7 @@
                       <a:picLocks noChangeAspect="1" noChangeArrowheads="1"/>
                     </pic:cNvPicPr>
                   </pic:nvPicPr>
-                  <pic:blipFill>
+                  <pic:blipFill rotWithShape="1">
                     <a:blip r:embed="rId8">
                       <a:extLst>
                         <a:ext uri="{28A0092B-C50C-407E-A947-70E740481C1C}">
@@ -1866,14 +1936,13 @@
                         </a:ext>
                       </a:extLst>
                     </a:blip>
-                    <a:stretch>
-                      <a:fillRect/>
-                    </a:stretch>
+                    <a:srcRect l="585" t="678" b="1"/>
+                    <a:stretch/>
                   </pic:blipFill>
                   <pic:spPr bwMode="auto">
                     <a:xfrm>
                       <a:off x="0" y="0"/>
-                      <a:ext cx="5857875" cy="3762375"/>
+                      <a:ext cx="5943600" cy="3658235"/>
                     </a:xfrm>
                     <a:prstGeom prst="rect">
                       <a:avLst/>
@@ -1882,6 +1951,11 @@
                     <a:ln>
                       <a:noFill/>
                     </a:ln>
+                    <a:extLst>
+                      <a:ext uri="{53640926-AAD7-44d8-BBD7-CCE9431645EC}">
+                        <a14:shadowObscured xmlns:a14="http://schemas.microsoft.com/office/drawing/2010/main"/>
+                      </a:ext>
+                    </a:extLst>
                   </pic:spPr>
                 </pic:pic>
               </a:graphicData>
@@ -1895,111 +1969,135 @@
           </wp:anchor>
         </w:drawing>
       </w:r>
-      <w:r>
-        <w:rPr>
-          <w:noProof/>
-        </w:rPr>
-        <mc:AlternateContent>
-          <mc:Choice Requires="wps">
-            <w:drawing>
-              <wp:anchor distT="0" distB="0" distL="114300" distR="114300" simplePos="0" relativeHeight="251663360" behindDoc="0" locked="0" layoutInCell="1" allowOverlap="1" wp14:anchorId="38E42382" wp14:editId="440E580F">
-                <wp:simplePos x="0" y="0"/>
-                <wp:positionH relativeFrom="column">
-                  <wp:posOffset>228600</wp:posOffset>
-                </wp:positionH>
-                <wp:positionV relativeFrom="paragraph">
-                  <wp:posOffset>4316730</wp:posOffset>
-                </wp:positionV>
-                <wp:extent cx="6286500" cy="260985"/>
-                <wp:effectExtent l="0" t="0" r="12700" b="0"/>
-                <wp:wrapSquare wrapText="bothSides"/>
-                <wp:docPr id="4" name="Casella di testo 4"/>
-                <wp:cNvGraphicFramePr/>
-                <a:graphic xmlns:a="http://schemas.openxmlformats.org/drawingml/2006/main">
-                  <a:graphicData uri="http://schemas.microsoft.com/office/word/2010/wordprocessingShape">
-                    <wps:wsp>
-                      <wps:cNvSpPr txBox="1"/>
-                      <wps:spPr>
-                        <a:xfrm>
-                          <a:off x="0" y="0"/>
-                          <a:ext cx="6286500" cy="260985"/>
-                        </a:xfrm>
-                        <a:prstGeom prst="rect">
-                          <a:avLst/>
-                        </a:prstGeom>
-                        <a:solidFill>
-                          <a:prstClr val="white"/>
-                        </a:solidFill>
-                        <a:ln>
-                          <a:noFill/>
-                        </a:ln>
-                        <a:effectLst/>
-                        <a:extLst>
-                          <a:ext uri="{C572A759-6A51-4108-AA02-DFA0A04FC94B}">
-                            <ma14:wrappingTextBoxFlag xmlns:ma14="http://schemas.microsoft.com/office/mac/drawingml/2011/main"/>
-                          </a:ext>
-                        </a:extLst>
-                      </wps:spPr>
-                      <wps:txbx>
-                        <w:txbxContent>
-                          <w:p>
-                            <w:pPr>
-                              <w:pStyle w:val="Didascalia"/>
-                              <w:rPr>
-                                <w:noProof/>
-                              </w:rPr>
-                            </w:pPr>
-                            <w:r>
-                              <w:t xml:space="preserve">Figure 2 </w:t>
-                            </w:r>
-                          </w:p>
-                        </w:txbxContent>
-                      </wps:txbx>
-                      <wps:bodyPr rot="0" spcFirstLastPara="0" vertOverflow="overflow" horzOverflow="overflow" vert="horz" wrap="square" lIns="0" tIns="0" rIns="0" bIns="0" numCol="1" spcCol="0" rtlCol="0" fromWordArt="0" anchor="t" anchorCtr="0" forceAA="0" compatLnSpc="1">
-                        <a:prstTxWarp prst="textNoShape">
-                          <a:avLst/>
-                        </a:prstTxWarp>
-                        <a:spAutoFit/>
-                      </wps:bodyPr>
-                    </wps:wsp>
-                  </a:graphicData>
-                </a:graphic>
-              </wp:anchor>
-            </w:drawing>
-          </mc:Choice>
-          <mc:Fallback xmlns:w15="http://schemas.microsoft.com/office/word/2012/wordml">
-            <w:pict>
-              <v:shape id="Casella di testo 4" o:spid="_x0000_s1027" type="#_x0000_t202" style="position:absolute;left:0;text-align:left;margin-left:18pt;margin-top:339.9pt;width:495pt;height:20.55pt;z-index:251663360;visibility:visible;mso-wrap-style:square;mso-wrap-distance-left:9pt;mso-wrap-distance-top:0;mso-wrap-distance-right:9pt;mso-wrap-distance-bottom:0;mso-position-horizontal:absolute;mso-position-horizontal-relative:text;mso-position-vertical:absolute;mso-position-vertical-relative:text;v-text-anchor:top" o:gfxdata="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" stroked="f">
-                <v:textbox style="mso-fit-shape-to-text:t" inset="0,0,0,0">
-                  <w:txbxContent>
-                    <w:p>
-                      <w:pPr>
-                        <w:pStyle w:val="Didascalia"/>
-                        <w:rPr>
-                          <w:noProof/>
-                        </w:rPr>
-                      </w:pPr>
-                      <w:r>
-                        <w:t xml:space="preserve">Figure 2 </w:t>
-                      </w:r>
-                    </w:p>
-                  </w:txbxContent>
-                </v:textbox>
-                <w10:wrap type="square"/>
-              </v:shape>
-            </w:pict>
-          </mc:Fallback>
-        </mc:AlternateContent>
-      </w:r>
-      <w:bookmarkEnd w:id="31"/>
-      <w:ins w:id="32" w:author="Martina" w:date="2017-04-28T17:21:00Z">
+    </w:p>
+    <w:p>
+      <w:pPr>
+        <w:pStyle w:val="Paragrafoelenco"/>
+        <w:rPr>
+          <w:del w:id="30" w:author="Martina" w:date="2017-05-02T10:02:00Z"/>
+          <w:lang w:val="en-GB"/>
+        </w:rPr>
+      </w:pPr>
+      <w:bookmarkStart w:id="31" w:name="Figura2"/>
+      <w:del w:id="32" w:author="Martina" w:date="2017-05-02T10:02:00Z">
         <w:r>
           <w:rPr>
-            <w:lang w:val="en-GB"/>
+            <w:noProof/>
           </w:rPr>
-          <w:t>-----AGGIORNARE IMMAGINE----</w:t>
+          <mc:AlternateContent>
+            <mc:Choice Requires="wps">
+              <w:drawing>
+                <wp:anchor distT="0" distB="0" distL="114300" distR="114300" simplePos="0" relativeHeight="251663360" behindDoc="0" locked="0" layoutInCell="1" allowOverlap="1" wp14:anchorId="38E42382" wp14:editId="3CD1E308">
+                  <wp:simplePos x="0" y="0"/>
+                  <wp:positionH relativeFrom="column">
+                    <wp:posOffset>228600</wp:posOffset>
+                  </wp:positionH>
+                  <wp:positionV relativeFrom="paragraph">
+                    <wp:posOffset>4316730</wp:posOffset>
+                  </wp:positionV>
+                  <wp:extent cx="6286500" cy="260985"/>
+                  <wp:effectExtent l="0" t="0" r="12700" b="0"/>
+                  <wp:wrapSquare wrapText="bothSides"/>
+                  <wp:docPr id="4" name="Casella di testo 4"/>
+                  <wp:cNvGraphicFramePr/>
+                  <a:graphic xmlns:a="http://schemas.openxmlformats.org/drawingml/2006/main">
+                    <a:graphicData uri="http://schemas.microsoft.com/office/word/2010/wordprocessingShape">
+                      <wps:wsp>
+                        <wps:cNvSpPr txBox="1"/>
+                        <wps:spPr>
+                          <a:xfrm>
+                            <a:off x="0" y="0"/>
+                            <a:ext cx="6286500" cy="260985"/>
+                          </a:xfrm>
+                          <a:prstGeom prst="rect">
+                            <a:avLst/>
+                          </a:prstGeom>
+                          <a:solidFill>
+                            <a:prstClr val="white"/>
+                          </a:solidFill>
+                          <a:ln>
+                            <a:noFill/>
+                          </a:ln>
+                          <a:effectLst/>
+                          <a:extLst>
+                            <a:ext uri="{C572A759-6A51-4108-AA02-DFA0A04FC94B}">
+                              <ma14:wrappingTextBoxFlag xmlns:ma14="http://schemas.microsoft.com/office/mac/drawingml/2011/main"/>
+                            </a:ext>
+                          </a:extLst>
+                        </wps:spPr>
+                        <wps:txbx>
+                          <w:txbxContent>
+                            <w:p>
+                              <w:pPr>
+                                <w:pStyle w:val="Didascalia"/>
+                                <w:rPr>
+                                  <w:noProof/>
+                                </w:rPr>
+                              </w:pPr>
+                              <w:r>
+                                <w:t xml:space="preserve">Figure </w:t>
+                              </w:r>
+                              <w:proofErr w:type="gramStart"/>
+                              <w:r>
+                                <w:t>2</w:t>
+                              </w:r>
+                              <w:proofErr w:type="gramEnd"/>
+                              <w:r>
+                                <w:t xml:space="preserve"> </w:t>
+                              </w:r>
+                            </w:p>
+                          </w:txbxContent>
+                        </wps:txbx>
+                        <wps:bodyPr rot="0" spcFirstLastPara="0" vertOverflow="overflow" horzOverflow="overflow" vert="horz" wrap="square" lIns="0" tIns="0" rIns="0" bIns="0" numCol="1" spcCol="0" rtlCol="0" fromWordArt="0" anchor="t" anchorCtr="0" forceAA="0" compatLnSpc="1">
+                          <a:prstTxWarp prst="textNoShape">
+                            <a:avLst/>
+                          </a:prstTxWarp>
+                          <a:spAutoFit/>
+                        </wps:bodyPr>
+                      </wps:wsp>
+                    </a:graphicData>
+                  </a:graphic>
+                </wp:anchor>
+              </w:drawing>
+            </mc:Choice>
+            <mc:Fallback>
+              <w:pict>
+                <v:shapetype id="_x0000_t202" coordsize="21600,21600" o:spt="202" path="m0,0l0,21600,21600,21600,21600,0xe">
+                  <v:stroke joinstyle="miter"/>
+                  <v:path gradientshapeok="t" o:connecttype="rect"/>
+                </v:shapetype>
+                <v:shape id="Casella di testo 4" o:spid="_x0000_s1027" type="#_x0000_t202" style="position:absolute;left:0;text-align:left;margin-left:18pt;margin-top:339.9pt;width:495pt;height:20.55pt;z-index:251663360;visibility:visible;mso-wrap-style:square;mso-wrap-distance-left:9pt;mso-wrap-distance-top:0;mso-wrap-distance-right:9pt;mso-wrap-distance-bottom:0;mso-position-horizontal:absolute;mso-position-horizontal-relative:text;mso-position-vertical:absolute;mso-position-vertical-relative:text;v-text-anchor:top" o:gfxdata="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" stroked="f">
+                  <v:textbox style="mso-fit-shape-to-text:t" inset="0,0,0,0">
+                    <w:txbxContent>
+                      <w:p>
+                        <w:pPr>
+                          <w:pStyle w:val="Didascalia"/>
+                          <w:rPr>
+                            <w:noProof/>
+                          </w:rPr>
+                        </w:pPr>
+                        <w:r>
+                          <w:t xml:space="preserve">Figure </w:t>
+                        </w:r>
+                        <w:proofErr w:type="gramStart"/>
+                        <w:r>
+                          <w:t>2</w:t>
+                        </w:r>
+                        <w:proofErr w:type="gramEnd"/>
+                        <w:r>
+                          <w:t xml:space="preserve"> </w:t>
+                        </w:r>
+                      </w:p>
+                    </w:txbxContent>
+                  </v:textbox>
+                  <w10:wrap type="square"/>
+                </v:shape>
+              </w:pict>
+            </mc:Fallback>
+          </mc:AlternateContent>
         </w:r>
-      </w:ins>
+        <w:bookmarkEnd w:id="31"/>
+      </w:del>
     </w:p>
     <w:p>
       <w:pPr>
@@ -2061,7 +2159,21 @@
         <w:rPr>
           <w:lang w:val="en-GB"/>
         </w:rPr>
-        <w:t xml:space="preserve"> remember to modify the first line of the Project Classpath with </w:t>
+        <w:t xml:space="preserve"> remember to modify the first line of the Project </w:t>
+      </w:r>
+      <w:proofErr w:type="spellStart"/>
+      <w:r>
+        <w:rPr>
+          <w:lang w:val="en-GB"/>
+        </w:rPr>
+        <w:t>Classpath</w:t>
+      </w:r>
+      <w:proofErr w:type="spellEnd"/>
+      <w:r>
+        <w:rPr>
+          <w:lang w:val="en-GB"/>
+        </w:rPr>
+        <w:t xml:space="preserve"> with </w:t>
       </w:r>
       <w:ins w:id="35" w:author="Paolo Busetta" w:date="2017-04-27T15:51:00Z">
         <w:r>
@@ -2182,6 +2294,8 @@
           <w:lang w:val="en-GB"/>
         </w:rPr>
       </w:pPr>
+      <w:proofErr w:type="spellStart"/>
+      <w:proofErr w:type="gramStart"/>
       <w:r>
         <w:rPr>
           <w:rFonts w:ascii="Courier" w:hAnsi="Courier"/>
@@ -2189,14 +2303,17 @@
         </w:rPr>
         <w:t>unitn.aose.warehousesim.launcher.Launcher</w:t>
       </w:r>
-    </w:p>
-    <w:p>
-      <w:pPr>
-        <w:pStyle w:val="Paragrafoelenco"/>
-        <w:rPr>
-          <w:lang w:val="en-GB"/>
-        </w:rPr>
-      </w:pPr>
+      <w:proofErr w:type="spellEnd"/>
+      <w:proofErr w:type="gramEnd"/>
+    </w:p>
+    <w:p>
+      <w:pPr>
+        <w:pStyle w:val="Paragrafoelenco"/>
+        <w:rPr>
+          <w:lang w:val="en-GB"/>
+        </w:rPr>
+      </w:pPr>
+      <w:proofErr w:type="gramStart"/>
       <w:r>
         <w:rPr>
           <w:lang w:val="en-GB"/>
@@ -2207,7 +2324,14 @@
         <w:rPr>
           <w:lang w:val="en-GB"/>
         </w:rPr>
-        <w:t>en click Run (</w:t>
+        <w:t>en</w:t>
+      </w:r>
+      <w:proofErr w:type="gramEnd"/>
+      <w:r>
+        <w:rPr>
+          <w:lang w:val="en-GB"/>
+        </w:rPr>
+        <w:t xml:space="preserve"> click Run (</w:t>
       </w:r>
       <w:hyperlink w:anchor="Figura3" w:history="1">
         <w:r>
@@ -2263,7 +2387,21 @@
         <w:rPr>
           <w:lang w:val="en-GB"/>
         </w:rPr>
-        <w:t xml:space="preserve">WDAS JACK Agents/src/jack </w:t>
+        <w:t>WDAS JACK Agents/</w:t>
+      </w:r>
+      <w:proofErr w:type="spellStart"/>
+      <w:r>
+        <w:rPr>
+          <w:lang w:val="en-GB"/>
+        </w:rPr>
+        <w:t>src</w:t>
+      </w:r>
+      <w:proofErr w:type="spellEnd"/>
+      <w:r>
+        <w:rPr>
+          <w:lang w:val="en-GB"/>
+        </w:rPr>
+        <w:t xml:space="preserve">/jack </w:t>
       </w:r>
       <w:r>
         <w:rPr>
@@ -2417,7 +2555,15 @@
                               </w:rPr>
                             </w:pPr>
                             <w:r>
-                              <w:t xml:space="preserve">Figure 3 </w:t>
+                              <w:t xml:space="preserve">Figure </w:t>
+                            </w:r>
+                            <w:proofErr w:type="gramStart"/>
+                            <w:r>
+                              <w:t>3</w:t>
+                            </w:r>
+                            <w:proofErr w:type="gramEnd"/>
+                            <w:r>
+                              <w:t xml:space="preserve"> </w:t>
                             </w:r>
                           </w:p>
                         </w:txbxContent>

</xml_diff>